<commit_message>
finished struktura projekta docx
</commit_message>
<xml_diff>
--- a/Maturski Lav Leon Hudak.docx
+++ b/Maturski Lav Leon Hudak.docx
@@ -2817,7 +2817,6 @@
           <w:ilvl w:val="0"/>
           <w:numId w:val="10"/>
         </w:numPr>
-        <w:spacing w:line="276" w:lineRule="auto"/>
         <w:jc w:val="both"/>
         <w:rPr>
           <w:sz w:val="24"/>
@@ -2837,7 +2836,6 @@
           <w:ilvl w:val="0"/>
           <w:numId w:val="10"/>
         </w:numPr>
-        <w:spacing w:line="276" w:lineRule="auto"/>
         <w:jc w:val="both"/>
         <w:rPr>
           <w:sz w:val="24"/>
@@ -2857,7 +2855,6 @@
           <w:ilvl w:val="0"/>
           <w:numId w:val="10"/>
         </w:numPr>
-        <w:spacing w:line="276" w:lineRule="auto"/>
         <w:jc w:val="both"/>
         <w:rPr>
           <w:sz w:val="24"/>
@@ -2879,7 +2876,6 @@
     <w:p>
       <w:pPr>
         <w:pStyle w:val="NoSpacing"/>
-        <w:spacing w:line="276" w:lineRule="auto"/>
         <w:ind w:left="720"/>
         <w:jc w:val="both"/>
         <w:rPr>
@@ -2890,7 +2886,6 @@
     <w:p>
       <w:pPr>
         <w:pStyle w:val="NoSpacing"/>
-        <w:spacing w:line="276" w:lineRule="auto"/>
         <w:jc w:val="both"/>
         <w:rPr>
           <w:sz w:val="24"/>
@@ -3108,7 +3103,21 @@
           <w:sz w:val="24"/>
           <w:lang w:val="sr-Latn-RS"/>
         </w:rPr>
-        <w:t xml:space="preserve">koda, ideja je da svaka od tih stranica sadrži fajlove </w:t>
+        <w:t>koda, ideja je da svak</w:t>
+      </w:r>
+      <w:r>
+        <w:rPr>
+          <w:sz w:val="24"/>
+          <w:lang w:val="sr-Latn-RS"/>
+        </w:rPr>
+        <w:t>a od tih stranica sadrži fajlove</w:t>
+      </w:r>
+      <w:r>
+        <w:rPr>
+          <w:sz w:val="24"/>
+          <w:lang w:val="sr-Latn-RS"/>
+        </w:rPr>
+        <w:t xml:space="preserve"> </w:t>
       </w:r>
       <w:r>
         <w:rPr>
@@ -3187,7 +3196,6 @@
     <w:p>
       <w:pPr>
         <w:pStyle w:val="NoSpacing"/>
-        <w:spacing w:line="276" w:lineRule="auto"/>
         <w:jc w:val="both"/>
         <w:rPr>
           <w:sz w:val="24"/>
@@ -3224,6 +3232,16 @@
         </w:rPr>
         <w:t>push i pull zahtevi, nove grane, i onlajn prikaz koda.</w:t>
       </w:r>
+    </w:p>
+    <w:p>
+      <w:pPr>
+        <w:pStyle w:val="NoSpacing"/>
+        <w:jc w:val="both"/>
+        <w:rPr>
+          <w:sz w:val="24"/>
+          <w:lang w:val="sr-Latn-RS"/>
+        </w:rPr>
+      </w:pPr>
     </w:p>
     <w:p>
       <w:pPr>
@@ -3241,10 +3259,10 @@
           <w:sz w:val="24"/>
         </w:rPr>
         <w:drawing>
-          <wp:inline distT="0" distB="0" distL="0" distR="0" wp14:anchorId="00365549" wp14:editId="3F727E7A">
-            <wp:extent cx="4017696" cy="2639833"/>
-            <wp:effectExtent l="0" t="0" r="1905" b="8255"/>
-            <wp:docPr id="3" name="Picture 3"/>
+          <wp:inline distT="0" distB="0" distL="0" distR="0">
+            <wp:extent cx="5383033" cy="2719121"/>
+            <wp:effectExtent l="0" t="0" r="8255" b="5080"/>
+            <wp:docPr id="9" name="Picture 9"/>
             <wp:cNvGraphicFramePr>
               <a:graphicFrameLocks xmlns:a="http://schemas.openxmlformats.org/drawingml/2006/main" noChangeAspect="1"/>
             </wp:cNvGraphicFramePr>
@@ -3252,7 +3270,7 @@
               <a:graphicData uri="http://schemas.openxmlformats.org/drawingml/2006/picture">
                 <pic:pic xmlns:pic="http://schemas.openxmlformats.org/drawingml/2006/picture">
                   <pic:nvPicPr>
-                    <pic:cNvPr id="3" name="chrome_2019-05-24_19-16-25.png"/>
+                    <pic:cNvPr id="9" name="chrome_2019-05-24_22-58-01.png"/>
                     <pic:cNvPicPr/>
                   </pic:nvPicPr>
                   <pic:blipFill>
@@ -3270,7 +3288,7 @@
                   <pic:spPr>
                     <a:xfrm>
                       <a:off x="0" y="0"/>
-                      <a:ext cx="4068819" cy="2673424"/>
+                      <a:ext cx="5417323" cy="2736442"/>
                     </a:xfrm>
                     <a:prstGeom prst="rect">
                       <a:avLst/>
@@ -3282,50 +3300,66 @@
           </wp:inline>
         </w:drawing>
       </w:r>
+    </w:p>
+    <w:p>
+      <w:pPr>
+        <w:pStyle w:val="NoSpacing"/>
+        <w:spacing w:line="276" w:lineRule="auto"/>
+        <w:jc w:val="center"/>
+        <w:rPr>
+          <w:i/>
+          <w:sz w:val="21"/>
+          <w:lang w:val="sr-Latn-RS"/>
+        </w:rPr>
+      </w:pPr>
+      <w:r>
+        <w:rPr>
+          <w:i/>
+          <w:sz w:val="21"/>
+          <w:lang w:val="sr-Latn-RS"/>
+        </w:rPr>
+        <w:t>(1) Struktura projekta</w:t>
+      </w:r>
+    </w:p>
+    <w:p>
+      <w:pPr>
+        <w:pStyle w:val="Heading2"/>
+        <w:rPr>
+          <w:sz w:val="32"/>
+          <w:lang w:val="sr-Latn-RS"/>
+        </w:rPr>
+      </w:pPr>
+      <w:r>
+        <w:rPr>
+          <w:sz w:val="32"/>
+          <w:lang w:val="sr-Latn-RS"/>
+        </w:rPr>
+        <w:lastRenderedPageBreak/>
+        <w:t>functions.js</w:t>
+      </w:r>
       <w:bookmarkStart w:id="0" w:name="_GoBack"/>
       <w:bookmarkEnd w:id="0"/>
     </w:p>
     <w:p>
       <w:pPr>
+        <w:rPr>
+          <w:lang w:val="sr-Latn-RS"/>
+        </w:rPr>
+      </w:pPr>
+    </w:p>
+    <w:p>
+      <w:pPr>
         <w:pStyle w:val="NoSpacing"/>
-        <w:spacing w:line="276" w:lineRule="auto"/>
-        <w:jc w:val="both"/>
-        <w:rPr>
-          <w:sz w:val="24"/>
-          <w:lang w:val="sr-Latn-RS"/>
-        </w:rPr>
-      </w:pPr>
-      <w:r>
-        <w:rPr>
-          <w:sz w:val="24"/>
-          <w:lang w:val="sr-Latn-RS"/>
-        </w:rPr>
-        <w:lastRenderedPageBreak/>
+        <w:rPr>
+          <w:lang w:val="sr-Latn-RS"/>
+        </w:rPr>
+      </w:pPr>
+      <w:r>
+        <w:rPr>
+          <w:lang w:val="sr-Latn-RS"/>
+        </w:rPr>
         <w:tab/>
       </w:r>
-    </w:p>
-    <w:p>
-      <w:pPr>
-        <w:pStyle w:val="NoSpacing"/>
-        <w:ind w:left="720"/>
-        <w:rPr>
-          <w:lang w:val="sr-Latn-RS"/>
-        </w:rPr>
-      </w:pPr>
-    </w:p>
-    <w:p>
-      <w:pPr>
-        <w:rPr>
-          <w:lang w:val="sr-Latn-RS"/>
-        </w:rPr>
-      </w:pPr>
-    </w:p>
-    <w:p>
-      <w:pPr>
-        <w:rPr>
-          <w:lang w:val="sr-Latn-RS"/>
-        </w:rPr>
-      </w:pPr>
     </w:p>
     <w:p>
       <w:pPr>
@@ -4545,7 +4579,7 @@
           <w:rPr>
             <w:noProof/>
           </w:rPr>
-          <w:t>6</w:t>
+          <w:t>7</w:t>
         </w:r>
         <w:r>
           <w:rPr>

</xml_diff>

<commit_message>
finished functions.js in docx
</commit_message>
<xml_diff>
--- a/Maturski Lav Leon Hudak.docx
+++ b/Maturski Lav Leon Hudak.docx
@@ -2630,102 +2630,138 @@
     </w:p>
     <w:p>
       <w:pPr>
+        <w:spacing w:line="360" w:lineRule="auto"/>
+        <w:jc w:val="both"/>
+        <w:rPr>
+          <w:lang w:val="sr-Latn-RS"/>
+        </w:rPr>
+      </w:pPr>
+      <w:r>
+        <w:rPr>
+          <w:lang w:val="sr-Latn-RS"/>
+        </w:rPr>
+        <w:t>Ako pogledamo oko sebe, možemo primetiti da smo okruženi nizovima različitih vrsta. Knjige na policama, kalendari, bilo kakvi natpisi, pa čak i slova na tastaturi. Ako ste ikada igrali tabliće ili poker, postoji šansa da ste karte u</w:t>
+      </w:r>
+      <w:r>
+        <w:rPr>
+          <w:lang w:val="sr-Latn-RS"/>
+        </w:rPr>
+        <w:t xml:space="preserve"> ruci poređali po boji, vrednosti ili nekom drugom redosledu</w:t>
+      </w:r>
+      <w:r>
+        <w:rPr>
+          <w:lang w:val="sr-Latn-RS"/>
+        </w:rPr>
+        <w:t xml:space="preserve">, kako </w:t>
+      </w:r>
+      <w:r>
+        <w:rPr>
+          <w:lang w:val="sr-Latn-RS"/>
+        </w:rPr>
+        <w:t xml:space="preserve">bi </w:t>
+      </w:r>
+      <w:r>
+        <w:rPr>
+          <w:lang w:val="sr-Latn-RS"/>
+        </w:rPr>
+        <w:t>njihov odabir bio lakši</w:t>
+      </w:r>
+      <w:r>
+        <w:rPr>
+          <w:lang w:val="sr-Latn-RS"/>
+        </w:rPr>
+        <w:t xml:space="preserve">. Kada želimo da rezervišemo sobu u hotelu, sajtovi nam pružaju opcije da prikažemo prvo </w:t>
+      </w:r>
+      <w:r>
+        <w:rPr>
+          <w:lang w:val="sr-Latn-RS"/>
+        </w:rPr>
+        <w:t>one</w:t>
+      </w:r>
+      <w:r>
+        <w:rPr>
+          <w:lang w:val="sr-Latn-RS"/>
+        </w:rPr>
+        <w:t xml:space="preserve"> </w:t>
+      </w:r>
+      <w:r>
+        <w:rPr>
+          <w:lang w:val="sr-Latn-RS"/>
+        </w:rPr>
+        <w:t>najjeftinije, najbliže centru ili sa najboljom ocenom</w:t>
+      </w:r>
+      <w:r>
+        <w:rPr>
+          <w:lang w:val="sr-Latn-RS"/>
+        </w:rPr>
+        <w:t>.</w:t>
+      </w:r>
+      <w:r>
+        <w:rPr>
+          <w:lang w:val="sr-Latn-RS"/>
+        </w:rPr>
+        <w:t xml:space="preserve"> Još jedan primer su knjige u biblioteci, </w:t>
+      </w:r>
+      <w:r>
+        <w:rPr>
+          <w:lang w:val="sr-Latn-RS"/>
+        </w:rPr>
+        <w:t xml:space="preserve">takođe </w:t>
+      </w:r>
+      <w:r>
+        <w:rPr>
+          <w:lang w:val="sr-Latn-RS"/>
+        </w:rPr>
+        <w:t>poređane, i to leksikografski - po abecedi ili azbuci.</w:t>
+      </w:r>
+      <w:r>
+        <w:rPr>
+          <w:lang w:val="sr-Latn-RS"/>
+        </w:rPr>
+        <w:t xml:space="preserve"> </w:t>
+      </w:r>
+      <w:r>
+        <w:rPr>
+          <w:lang w:val="sr-Latn-RS"/>
+        </w:rPr>
+        <w:t xml:space="preserve">  </w:t>
+      </w:r>
+    </w:p>
+    <w:p>
+      <w:pPr>
+        <w:spacing w:line="360" w:lineRule="auto"/>
+        <w:jc w:val="both"/>
+        <w:rPr>
+          <w:lang w:val="sr-Latn-RS"/>
+        </w:rPr>
+      </w:pPr>
+      <w:r>
+        <w:rPr>
+          <w:lang w:val="sr-Latn-RS"/>
+        </w:rPr>
+        <w:t xml:space="preserve">U svetu kompjutera </w:t>
+      </w:r>
+      <w:r>
+        <w:rPr>
+          <w:lang w:val="sr-Latn-RS"/>
+        </w:rPr>
+        <w:t xml:space="preserve">takođe </w:t>
+      </w:r>
+      <w:r>
+        <w:rPr>
+          <w:lang w:val="sr-Latn-RS"/>
+        </w:rPr>
+        <w:t xml:space="preserve">imamo nizove; to mogu biti nizovi brojeva, slova, slika i drugih objekata. </w:t>
+      </w:r>
+    </w:p>
+    <w:p>
+      <w:pPr>
         <w:spacing w:line="276" w:lineRule="auto"/>
         <w:jc w:val="both"/>
         <w:rPr>
           <w:lang w:val="sr-Latn-RS"/>
         </w:rPr>
       </w:pPr>
-      <w:r>
-        <w:rPr>
-          <w:lang w:val="sr-Latn-RS"/>
-        </w:rPr>
-        <w:t>Ako pogledamo oko sebe, možemo primetiti da smo okruženi nizovima različitih vrsta. Knjige na policama, kalendari, bilo kakvi natpisi, pa čak i slova na tastaturi. Ako ste ikada igrali tabliće ili poker, postoji šansa da ste karte u</w:t>
-      </w:r>
-      <w:r>
-        <w:rPr>
-          <w:lang w:val="sr-Latn-RS"/>
-        </w:rPr>
-        <w:t xml:space="preserve"> ruci poređali po boji, vrednosti ili nekom drugom redosledu</w:t>
-      </w:r>
-      <w:r>
-        <w:rPr>
-          <w:lang w:val="sr-Latn-RS"/>
-        </w:rPr>
-        <w:t xml:space="preserve">, kako </w:t>
-      </w:r>
-      <w:r>
-        <w:rPr>
-          <w:lang w:val="sr-Latn-RS"/>
-        </w:rPr>
-        <w:t xml:space="preserve">bi </w:t>
-      </w:r>
-      <w:r>
-        <w:rPr>
-          <w:lang w:val="sr-Latn-RS"/>
-        </w:rPr>
-        <w:t>njihov odabir bio lakši</w:t>
-      </w:r>
-      <w:r>
-        <w:rPr>
-          <w:lang w:val="sr-Latn-RS"/>
-        </w:rPr>
-        <w:t xml:space="preserve">. Kada želimo da rezervišemo sobu u hotelu, sajtovi nam pružaju opcije da prikažemo prvo </w:t>
-      </w:r>
-      <w:r>
-        <w:rPr>
-          <w:lang w:val="sr-Latn-RS"/>
-        </w:rPr>
-        <w:t>one</w:t>
-      </w:r>
-      <w:r>
-        <w:rPr>
-          <w:lang w:val="sr-Latn-RS"/>
-        </w:rPr>
-        <w:t xml:space="preserve"> </w:t>
-      </w:r>
-      <w:r>
-        <w:rPr>
-          <w:lang w:val="sr-Latn-RS"/>
-        </w:rPr>
-        <w:t>najjeftinije, najbliže centru ili sa najboljom ocenom</w:t>
-      </w:r>
-      <w:r>
-        <w:rPr>
-          <w:lang w:val="sr-Latn-RS"/>
-        </w:rPr>
-        <w:t>.</w:t>
-      </w:r>
-      <w:r>
-        <w:rPr>
-          <w:lang w:val="sr-Latn-RS"/>
-        </w:rPr>
-        <w:t xml:space="preserve"> Još jedan primer su knjige u biblioteci, </w:t>
-      </w:r>
-      <w:r>
-        <w:rPr>
-          <w:lang w:val="sr-Latn-RS"/>
-        </w:rPr>
-        <w:t xml:space="preserve">takođe </w:t>
-      </w:r>
-      <w:r>
-        <w:rPr>
-          <w:lang w:val="sr-Latn-RS"/>
-        </w:rPr>
-        <w:t>poređane, i to leksikografski - po abecedi ili azbuci.</w:t>
-      </w:r>
-      <w:r>
-        <w:rPr>
-          <w:lang w:val="sr-Latn-RS"/>
-        </w:rPr>
-        <w:t xml:space="preserve"> </w:t>
-      </w:r>
-      <w:r>
-        <w:rPr>
-          <w:lang w:val="sr-Latn-RS"/>
-        </w:rPr>
-        <w:t xml:space="preserve">  </w:t>
-      </w:r>
     </w:p>
     <w:p>
       <w:pPr>
@@ -2735,42 +2771,6 @@
           <w:lang w:val="sr-Latn-RS"/>
         </w:rPr>
       </w:pPr>
-      <w:r>
-        <w:rPr>
-          <w:lang w:val="sr-Latn-RS"/>
-        </w:rPr>
-        <w:t xml:space="preserve">U svetu kompjutera </w:t>
-      </w:r>
-      <w:r>
-        <w:rPr>
-          <w:lang w:val="sr-Latn-RS"/>
-        </w:rPr>
-        <w:t xml:space="preserve">takođe </w:t>
-      </w:r>
-      <w:r>
-        <w:rPr>
-          <w:lang w:val="sr-Latn-RS"/>
-        </w:rPr>
-        <w:t xml:space="preserve">imamo nizove; to mogu biti nizovi brojeva, slova, slika i drugih objekata. </w:t>
-      </w:r>
-    </w:p>
-    <w:p>
-      <w:pPr>
-        <w:spacing w:line="276" w:lineRule="auto"/>
-        <w:jc w:val="both"/>
-        <w:rPr>
-          <w:lang w:val="sr-Latn-RS"/>
-        </w:rPr>
-      </w:pPr>
-    </w:p>
-    <w:p>
-      <w:pPr>
-        <w:spacing w:line="276" w:lineRule="auto"/>
-        <w:jc w:val="both"/>
-        <w:rPr>
-          <w:lang w:val="sr-Latn-RS"/>
-        </w:rPr>
-      </w:pPr>
     </w:p>
     <w:p>
       <w:pPr>
@@ -2990,7 +2990,6 @@
         <w:rPr>
           <w:lang w:val="sr-Latn-RS"/>
         </w:rPr>
-        <w:lastRenderedPageBreak/>
         <w:t>Struktura projekta</w:t>
       </w:r>
     </w:p>
@@ -4655,16 +4654,6 @@
       <w:pPr>
         <w:pStyle w:val="NoSpacing"/>
         <w:spacing w:line="276" w:lineRule="auto"/>
-        <w:jc w:val="both"/>
-        <w:rPr>
-          <w:sz w:val="24"/>
-        </w:rPr>
-      </w:pPr>
-    </w:p>
-    <w:p>
-      <w:pPr>
-        <w:pStyle w:val="NoSpacing"/>
-        <w:spacing w:line="276" w:lineRule="auto"/>
         <w:jc w:val="center"/>
         <w:rPr>
           <w:sz w:val="24"/>
@@ -4741,98 +4730,108 @@
     <w:p>
       <w:pPr>
         <w:pStyle w:val="NoSpacing"/>
+        <w:spacing w:line="360" w:lineRule="auto"/>
+        <w:jc w:val="both"/>
+        <w:rPr>
+          <w:sz w:val="24"/>
+        </w:rPr>
+      </w:pPr>
+      <w:r>
+        <w:rPr>
+          <w:sz w:val="24"/>
+        </w:rPr>
+        <w:t>Funkcija prvo</w:t>
+      </w:r>
+      <w:r>
+        <w:rPr>
+          <w:sz w:val="24"/>
+        </w:rPr>
+        <w:t xml:space="preserve"> vraća globalni brojač </w:t>
+      </w:r>
+      <w:r>
+        <w:rPr>
+          <w:i/>
+          <w:sz w:val="24"/>
+        </w:rPr>
+        <w:t>u</w:t>
+      </w:r>
+      <w:r>
+        <w:rPr>
+          <w:sz w:val="24"/>
+        </w:rPr>
+        <w:t xml:space="preserve"> </w:t>
+      </w:r>
+      <w:r>
+        <w:rPr>
+          <w:sz w:val="24"/>
+        </w:rPr>
+        <w:t xml:space="preserve">i broj operacija na vrednost </w:t>
+      </w:r>
+      <w:r>
+        <w:rPr>
+          <w:sz w:val="24"/>
+        </w:rPr>
+        <w:t>0</w:t>
+      </w:r>
+      <w:r>
+        <w:rPr>
+          <w:sz w:val="24"/>
+        </w:rPr>
+        <w:t>, a zatim vrednost</w:t>
+      </w:r>
+      <w:r>
+        <w:rPr>
+          <w:sz w:val="24"/>
+        </w:rPr>
+        <w:t xml:space="preserve"> promenljive </w:t>
+      </w:r>
+      <w:r>
+        <w:rPr>
+          <w:i/>
+          <w:sz w:val="24"/>
+        </w:rPr>
+        <w:t>firstLoop</w:t>
+      </w:r>
+      <w:r>
+        <w:rPr>
+          <w:sz w:val="24"/>
+        </w:rPr>
+        <w:t xml:space="preserve"> na true. </w:t>
+      </w:r>
+      <w:r>
+        <w:rPr>
+          <w:sz w:val="24"/>
+        </w:rPr>
+        <w:t xml:space="preserve">Nakon toga, proverava koji način iscrtavanja je izabran, i na osnovu toga daje vrednost true jednoj </w:t>
+      </w:r>
+      <w:r>
+        <w:rPr>
+          <w:sz w:val="24"/>
+        </w:rPr>
+        <w:t>od promenljivih u odnosu na koju</w:t>
+      </w:r>
+      <w:r>
+        <w:rPr>
+          <w:sz w:val="24"/>
+        </w:rPr>
+        <w:t xml:space="preserve"> se kasnije pravi niz.</w:t>
+      </w:r>
+      <w:r>
+        <w:rPr>
+          <w:sz w:val="24"/>
+        </w:rPr>
+        <w:t xml:space="preserve"> </w:t>
+      </w:r>
+    </w:p>
+    <w:p>
+      <w:pPr>
+        <w:pStyle w:val="NoSpacing"/>
         <w:spacing w:line="276" w:lineRule="auto"/>
         <w:jc w:val="both"/>
         <w:rPr>
           <w:sz w:val="24"/>
         </w:rPr>
       </w:pPr>
-      <w:r>
-        <w:rPr>
-          <w:sz w:val="24"/>
-        </w:rPr>
-        <w:t>Funkcija prvo</w:t>
-      </w:r>
-      <w:r>
-        <w:rPr>
-          <w:sz w:val="24"/>
-        </w:rPr>
-        <w:t xml:space="preserve"> vraća globalni brojač </w:t>
-      </w:r>
-      <w:r>
-        <w:rPr>
-          <w:i/>
-          <w:sz w:val="24"/>
-        </w:rPr>
-        <w:t>u</w:t>
-      </w:r>
-      <w:r>
-        <w:rPr>
-          <w:sz w:val="24"/>
-        </w:rPr>
-        <w:t xml:space="preserve"> </w:t>
-      </w:r>
-      <w:r>
-        <w:rPr>
-          <w:sz w:val="24"/>
-        </w:rPr>
-        <w:t xml:space="preserve">i broj operacija na vrednost </w:t>
-      </w:r>
-      <w:r>
-        <w:rPr>
-          <w:sz w:val="24"/>
-        </w:rPr>
-        <w:t>0</w:t>
-      </w:r>
-      <w:r>
-        <w:rPr>
-          <w:sz w:val="24"/>
-        </w:rPr>
-        <w:t>, a zatim vrednost</w:t>
-      </w:r>
-      <w:r>
-        <w:rPr>
-          <w:sz w:val="24"/>
-        </w:rPr>
-        <w:t xml:space="preserve"> promenljive </w:t>
-      </w:r>
-      <w:r>
-        <w:rPr>
-          <w:i/>
-          <w:sz w:val="24"/>
-        </w:rPr>
-        <w:t>firstLoop</w:t>
-      </w:r>
-      <w:r>
-        <w:rPr>
-          <w:sz w:val="24"/>
-        </w:rPr>
-        <w:t xml:space="preserve"> na true. </w:t>
-      </w:r>
-      <w:r>
-        <w:rPr>
-          <w:sz w:val="24"/>
-        </w:rPr>
-        <w:t xml:space="preserve">Nakon toga, proverava koji način iscrtavanja je izabran, i na osnovu toga daje vrednost true jednoj </w:t>
-      </w:r>
-      <w:r>
-        <w:rPr>
-          <w:sz w:val="24"/>
-        </w:rPr>
-        <w:t>od promenljivih u odnosu na koju</w:t>
-      </w:r>
-      <w:r>
-        <w:rPr>
-          <w:sz w:val="24"/>
-        </w:rPr>
-        <w:t xml:space="preserve"> se kasnije pravi niz.</w:t>
-      </w:r>
-      <w:r>
-        <w:rPr>
-          <w:sz w:val="24"/>
-        </w:rPr>
-        <w:t xml:space="preserve"> </w:t>
-      </w:r>
     </w:p>
     <w:p>
       <w:pPr>
@@ -4843,16 +4842,6 @@
           <w:sz w:val="24"/>
         </w:rPr>
       </w:pPr>
-    </w:p>
-    <w:p>
-      <w:pPr>
-        <w:pStyle w:val="NoSpacing"/>
-        <w:spacing w:line="276" w:lineRule="auto"/>
-        <w:jc w:val="both"/>
-        <w:rPr>
-          <w:sz w:val="24"/>
-        </w:rPr>
-      </w:pPr>
       <w:r>
         <w:rPr>
           <w:sz w:val="24"/>
@@ -4913,6 +4902,45 @@
           <w:sz w:val="24"/>
         </w:rPr>
         <w:t>.</w:t>
+      </w:r>
+      <w:r>
+        <w:rPr>
+          <w:sz w:val="24"/>
+        </w:rPr>
+        <w:t xml:space="preserve"> p5.js nam daje promenljive </w:t>
+      </w:r>
+      <w:r>
+        <w:rPr>
+          <w:i/>
+          <w:sz w:val="24"/>
+        </w:rPr>
+        <w:t>width</w:t>
+      </w:r>
+      <w:r>
+        <w:rPr>
+          <w:sz w:val="24"/>
+        </w:rPr>
+        <w:t xml:space="preserve"> i </w:t>
+      </w:r>
+      <w:r>
+        <w:rPr>
+          <w:i/>
+          <w:sz w:val="24"/>
+        </w:rPr>
+        <w:t>height</w:t>
+      </w:r>
+      <w:r>
+        <w:rPr>
+          <w:i/>
+          <w:sz w:val="24"/>
+        </w:rPr>
+        <w:t>,</w:t>
+      </w:r>
+      <w:r>
+        <w:rPr>
+          <w:sz w:val="24"/>
+        </w:rPr>
+        <w:t xml:space="preserve"> čije su vrednosti širina i visina kanvasa.</w:t>
       </w:r>
     </w:p>
     <w:p>
@@ -5624,6 +5652,14 @@
         </w:rPr>
         <w:t>maxNiza</w:t>
       </w:r>
+      <w:r>
+        <w:rPr>
+          <w:i/>
+          <w:sz w:val="24"/>
+          <w:lang w:val="sr-Latn-RS"/>
+        </w:rPr>
+        <w:t>.</w:t>
+      </w:r>
     </w:p>
     <w:p>
       <w:pPr>
@@ -5964,17 +6000,6 @@
         </w:rPr>
         <w:t>. Ovo se ponavlja puta koliko imamo elemenata u nizu, kako bismo bili sigurni da je ceo niz promešan.</w:t>
       </w:r>
-    </w:p>
-    <w:p>
-      <w:pPr>
-        <w:spacing w:line="360" w:lineRule="auto"/>
-        <w:ind w:firstLine="0"/>
-        <w:jc w:val="both"/>
-        <w:rPr>
-          <w:rFonts w:eastAsiaTheme="minorEastAsia"/>
-          <w:lang w:val="sr-Latn-RS" w:eastAsia="ja-JP"/>
-        </w:rPr>
-      </w:pPr>
     </w:p>
     <w:p>
       <w:pPr>
@@ -6536,13 +6561,12 @@
     </w:p>
     <w:p>
       <w:pPr>
-        <w:spacing w:line="276" w:lineRule="auto"/>
-        <w:ind w:firstLine="0"/>
-        <w:jc w:val="center"/>
-        <w:rPr>
-          <w:rFonts w:eastAsiaTheme="minorEastAsia"/>
-          <w:noProof/>
-          <w:lang w:val="sr-Latn-RS" w:eastAsia="ja-JP"/>
+        <w:pStyle w:val="NoSpacing"/>
+        <w:spacing w:line="360" w:lineRule="auto"/>
+        <w:jc w:val="both"/>
+        <w:rPr>
+          <w:sz w:val="24"/>
+          <w:lang w:val="sr-Latn-RS"/>
         </w:rPr>
       </w:pPr>
     </w:p>
@@ -6607,17 +6631,6 @@
     </w:p>
     <w:p>
       <w:pPr>
-        <w:spacing w:line="276" w:lineRule="auto"/>
-        <w:ind w:firstLine="0"/>
-        <w:jc w:val="center"/>
-        <w:rPr>
-          <w:rFonts w:eastAsiaTheme="minorEastAsia"/>
-          <w:lang w:val="sr-Latn-RS" w:eastAsia="ja-JP"/>
-        </w:rPr>
-      </w:pPr>
-    </w:p>
-    <w:p>
-      <w:pPr>
         <w:spacing w:line="360" w:lineRule="auto"/>
         <w:ind w:firstLine="0"/>
         <w:jc w:val="both"/>
@@ -6731,17 +6744,727 @@
     </w:p>
     <w:p>
       <w:pPr>
+        <w:pStyle w:val="podpod"/>
+        <w:rPr>
+          <w:lang w:val="sr-Latn-RS" w:eastAsia="ja-JP"/>
+        </w:rPr>
+      </w:pPr>
+      <w:r>
+        <w:rPr>
+          <w:lang w:val="sr-Latn-RS" w:eastAsia="ja-JP"/>
+        </w:rPr>
+        <w:t>Funkcije</w:t>
+      </w:r>
+      <w:r>
+        <w:rPr>
+          <w:lang w:val="sr-Latn-RS" w:eastAsia="ja-JP"/>
+        </w:rPr>
+        <w:t xml:space="preserve"> za iscrtavanje na kanvasu</w:t>
+      </w:r>
+    </w:p>
+    <w:p>
+      <w:pPr>
+        <w:pStyle w:val="NoSpacing"/>
+        <w:rPr>
+          <w:lang w:val="sr-Latn-RS"/>
+        </w:rPr>
+      </w:pPr>
+    </w:p>
+    <w:p>
+      <w:pPr>
+        <w:pStyle w:val="NoSpacing"/>
+        <w:rPr>
+          <w:lang w:val="sr-Latn-RS"/>
+        </w:rPr>
+      </w:pPr>
+    </w:p>
+    <w:p>
+      <w:pPr>
+        <w:pStyle w:val="NoSpacing"/>
+        <w:spacing w:line="276" w:lineRule="auto"/>
+        <w:jc w:val="both"/>
+        <w:rPr>
+          <w:sz w:val="24"/>
+          <w:lang w:val="sr-Latn-RS"/>
+        </w:rPr>
+      </w:pPr>
+      <w:r>
+        <w:rPr>
+          <w:sz w:val="24"/>
+          <w:lang w:val="sr-Latn-RS"/>
+        </w:rPr>
+        <w:t xml:space="preserve">Funkcija </w:t>
+      </w:r>
+      <w:r>
+        <w:rPr>
+          <w:i/>
+          <w:sz w:val="24"/>
+          <w:lang w:val="sr-Latn-RS"/>
+        </w:rPr>
+        <w:t>crtanje()</w:t>
+      </w:r>
+      <w:r>
+        <w:rPr>
+          <w:sz w:val="24"/>
+          <w:lang w:val="sr-Latn-RS"/>
+        </w:rPr>
+        <w:t xml:space="preserve"> ima </w:t>
+      </w:r>
+      <w:r>
+        <w:rPr>
+          <w:i/>
+          <w:sz w:val="24"/>
+          <w:lang w:val="sr-Latn-RS"/>
+        </w:rPr>
+        <w:t>if else</w:t>
+      </w:r>
+      <w:r>
+        <w:rPr>
+          <w:sz w:val="24"/>
+          <w:lang w:val="sr-Latn-RS"/>
+        </w:rPr>
+        <w:t xml:space="preserve"> slučajeve</w:t>
+      </w:r>
+      <w:r>
+        <w:rPr>
+          <w:sz w:val="24"/>
+          <w:lang w:val="sr-Latn-RS"/>
+        </w:rPr>
+        <w:t xml:space="preserve"> od kojih se svaki bavi iscrtavanjem posebnog oblika. To su:</w:t>
+      </w:r>
+    </w:p>
+    <w:p>
+      <w:pPr>
+        <w:pStyle w:val="NoSpacing"/>
+        <w:numPr>
+          <w:ilvl w:val="0"/>
+          <w:numId w:val="21"/>
+        </w:numPr>
+        <w:spacing w:line="276" w:lineRule="auto"/>
+        <w:jc w:val="both"/>
+        <w:rPr>
+          <w:sz w:val="24"/>
+          <w:lang w:val="sr-Latn-RS"/>
+        </w:rPr>
+      </w:pPr>
+      <w:r>
+        <w:rPr>
+          <w:sz w:val="24"/>
+          <w:lang w:val="sr-Latn-RS"/>
+        </w:rPr>
+        <w:t>piramida,</w:t>
+      </w:r>
+    </w:p>
+    <w:p>
+      <w:pPr>
+        <w:pStyle w:val="NoSpacing"/>
+        <w:numPr>
+          <w:ilvl w:val="0"/>
+          <w:numId w:val="21"/>
+        </w:numPr>
+        <w:spacing w:line="276" w:lineRule="auto"/>
+        <w:jc w:val="both"/>
+        <w:rPr>
+          <w:sz w:val="24"/>
+          <w:lang w:val="sr-Latn-RS"/>
+        </w:rPr>
+      </w:pPr>
+      <w:r>
+        <w:rPr>
+          <w:sz w:val="24"/>
+          <w:lang w:val="sr-Latn-RS"/>
+        </w:rPr>
+        <w:t>stubovi i veći stubovi,</w:t>
+      </w:r>
+    </w:p>
+    <w:p>
+      <w:pPr>
+        <w:pStyle w:val="NoSpacing"/>
+        <w:numPr>
+          <w:ilvl w:val="0"/>
+          <w:numId w:val="21"/>
+        </w:numPr>
+        <w:spacing w:line="276" w:lineRule="auto"/>
+        <w:jc w:val="both"/>
+        <w:rPr>
+          <w:sz w:val="24"/>
+          <w:lang w:val="sr-Latn-RS"/>
+        </w:rPr>
+      </w:pPr>
+      <w:r>
+        <w:rPr>
+          <w:sz w:val="24"/>
+          <w:lang w:val="sr-Latn-RS"/>
+        </w:rPr>
+        <w:t>elipse,</w:t>
+      </w:r>
+    </w:p>
+    <w:p>
+      <w:pPr>
+        <w:pStyle w:val="NoSpacing"/>
+        <w:numPr>
+          <w:ilvl w:val="0"/>
+          <w:numId w:val="21"/>
+        </w:numPr>
+        <w:spacing w:line="276" w:lineRule="auto"/>
+        <w:jc w:val="both"/>
+        <w:rPr>
+          <w:sz w:val="24"/>
+          <w:lang w:val="sr-Latn-RS"/>
+        </w:rPr>
+      </w:pPr>
+      <w:r>
+        <w:rPr>
+          <w:sz w:val="24"/>
+          <w:lang w:val="sr-Latn-RS"/>
+        </w:rPr>
+        <w:t>polarni krug.</w:t>
+      </w:r>
+    </w:p>
+    <w:p>
+      <w:pPr>
+        <w:pStyle w:val="NoSpacing"/>
+        <w:spacing w:line="276" w:lineRule="auto"/>
+        <w:jc w:val="both"/>
+        <w:rPr>
+          <w:sz w:val="24"/>
+          <w:lang w:val="sr-Latn-RS"/>
+        </w:rPr>
+      </w:pPr>
+      <w:r>
+        <w:rPr>
+          <w:sz w:val="24"/>
+          <w:lang w:val="sr-Latn-RS"/>
+        </w:rPr>
+        <w:tab/>
+      </w:r>
+    </w:p>
+    <w:p>
+      <w:pPr>
+        <w:pStyle w:val="NoSpacing"/>
+        <w:spacing w:line="276" w:lineRule="auto"/>
+        <w:jc w:val="both"/>
+        <w:rPr>
+          <w:sz w:val="24"/>
+          <w:lang w:val="sr-Latn-RS"/>
+        </w:rPr>
+      </w:pPr>
+    </w:p>
+    <w:p>
+      <w:pPr>
+        <w:pStyle w:val="NoSpacing"/>
+        <w:spacing w:line="276" w:lineRule="auto"/>
+        <w:jc w:val="both"/>
+        <w:rPr>
+          <w:sz w:val="24"/>
+          <w:lang w:val="sr-Latn-RS"/>
+        </w:rPr>
+      </w:pPr>
+    </w:p>
+    <w:p>
+      <w:pPr>
+        <w:pStyle w:val="NoSpacing"/>
+        <w:spacing w:line="276" w:lineRule="auto"/>
+        <w:jc w:val="both"/>
+        <w:rPr>
+          <w:sz w:val="24"/>
+          <w:lang w:val="sr-Latn-RS"/>
+        </w:rPr>
+      </w:pPr>
+    </w:p>
+    <w:p>
+      <w:pPr>
         <w:ind w:firstLine="0"/>
+        <w:jc w:val="center"/>
+        <w:rPr>
+          <w:rFonts w:eastAsiaTheme="minorEastAsia"/>
+          <w:b/>
+          <w:sz w:val="28"/>
+          <w:szCs w:val="24"/>
+          <w:lang w:val="sr-Latn-RS" w:eastAsia="ja-JP"/>
+        </w:rPr>
+      </w:pPr>
+      <w:r>
+        <w:rPr>
+          <w:rFonts w:eastAsiaTheme="minorEastAsia"/>
+          <w:b/>
+          <w:sz w:val="28"/>
+          <w:szCs w:val="24"/>
+          <w:lang w:val="sr-Latn-RS" w:eastAsia="ja-JP"/>
+        </w:rPr>
+        <w:lastRenderedPageBreak/>
+        <w:t>Piramida</w:t>
+      </w:r>
+    </w:p>
+    <w:p>
+      <w:pPr>
+        <w:ind w:firstLine="0"/>
+        <w:jc w:val="center"/>
         <w:rPr>
           <w:rFonts w:eastAsiaTheme="minorEastAsia"/>
           <w:sz w:val="22"/>
           <w:lang w:val="sr-Latn-RS" w:eastAsia="ja-JP"/>
         </w:rPr>
       </w:pPr>
-    </w:p>
-    <w:p>
-      <w:pPr>
+      <w:r>
+        <w:rPr>
+          <w:noProof/>
+        </w:rPr>
+        <w:drawing>
+          <wp:inline distT="0" distB="0" distL="0" distR="0" wp14:anchorId="5D109C9B" wp14:editId="6154C4B8">
+            <wp:extent cx="5238220" cy="2409245"/>
+            <wp:effectExtent l="0" t="0" r="635" b="0"/>
+            <wp:docPr id="14" name="Picture 14"/>
+            <wp:cNvGraphicFramePr>
+              <a:graphicFrameLocks xmlns:a="http://schemas.openxmlformats.org/drawingml/2006/main" noChangeAspect="1"/>
+            </wp:cNvGraphicFramePr>
+            <a:graphic xmlns:a="http://schemas.openxmlformats.org/drawingml/2006/main">
+              <a:graphicData uri="http://schemas.openxmlformats.org/drawingml/2006/picture">
+                <pic:pic xmlns:pic="http://schemas.openxmlformats.org/drawingml/2006/picture">
+                  <pic:nvPicPr>
+                    <pic:cNvPr id="14" name="chrome_2019-05-26_18-40-17.png"/>
+                    <pic:cNvPicPr/>
+                  </pic:nvPicPr>
+                  <pic:blipFill>
+                    <a:blip r:embed="rId26">
+                      <a:extLst>
+                        <a:ext uri="{28A0092B-C50C-407E-A947-70E740481C1C}">
+                          <a14:useLocalDpi xmlns:a14="http://schemas.microsoft.com/office/drawing/2010/main" val="0"/>
+                        </a:ext>
+                      </a:extLst>
+                    </a:blip>
+                    <a:stretch>
+                      <a:fillRect/>
+                    </a:stretch>
+                  </pic:blipFill>
+                  <pic:spPr>
+                    <a:xfrm>
+                      <a:off x="0" y="0"/>
+                      <a:ext cx="5291779" cy="2433879"/>
+                    </a:xfrm>
+                    <a:prstGeom prst="rect">
+                      <a:avLst/>
+                    </a:prstGeom>
+                  </pic:spPr>
+                </pic:pic>
+              </a:graphicData>
+            </a:graphic>
+          </wp:inline>
+        </w:drawing>
+      </w:r>
+    </w:p>
+    <w:p>
+      <w:pPr>
+        <w:pStyle w:val="NoSpacing"/>
+        <w:jc w:val="center"/>
+        <w:rPr>
+          <w:lang w:val="sr-Latn-RS"/>
+        </w:rPr>
+      </w:pPr>
+    </w:p>
+    <w:p>
+      <w:pPr>
+        <w:spacing w:line="276" w:lineRule="auto"/>
         <w:ind w:firstLine="0"/>
+        <w:jc w:val="both"/>
+        <w:rPr>
+          <w:rFonts w:eastAsiaTheme="minorEastAsia"/>
+          <w:lang w:val="sr-Latn-RS" w:eastAsia="ja-JP"/>
+        </w:rPr>
+      </w:pPr>
+      <w:r>
+        <w:rPr>
+          <w:rFonts w:eastAsiaTheme="minorEastAsia"/>
+          <w:lang w:val="sr-Latn-RS" w:eastAsia="ja-JP"/>
+        </w:rPr>
+        <w:t xml:space="preserve">Kako bismo </w:t>
+      </w:r>
+      <w:r>
+        <w:rPr>
+          <w:rFonts w:eastAsiaTheme="minorEastAsia"/>
+          <w:lang w:val="sr-Latn-RS" w:eastAsia="ja-JP"/>
+        </w:rPr>
+        <w:t>iscrtali</w:t>
+      </w:r>
+      <w:r>
+        <w:rPr>
+          <w:rFonts w:eastAsiaTheme="minorEastAsia"/>
+          <w:lang w:val="sr-Latn-RS" w:eastAsia="ja-JP"/>
+        </w:rPr>
+        <w:t xml:space="preserve"> spektar boja, koristimo funkciju </w:t>
+      </w:r>
+      <w:r>
+        <w:rPr>
+          <w:rFonts w:eastAsiaTheme="minorEastAsia"/>
+          <w:i/>
+          <w:lang w:val="sr-Latn-RS" w:eastAsia="ja-JP"/>
+        </w:rPr>
+        <w:t xml:space="preserve">stroke() </w:t>
+      </w:r>
+      <w:r>
+        <w:rPr>
+          <w:rFonts w:eastAsiaTheme="minorEastAsia"/>
+          <w:lang w:val="sr-Latn-RS" w:eastAsia="ja-JP"/>
+        </w:rPr>
+        <w:t xml:space="preserve">koja menja boju ivice crtanja. </w:t>
+      </w:r>
+      <w:r>
+        <w:rPr>
+          <w:rFonts w:eastAsiaTheme="minorEastAsia"/>
+          <w:i/>
+          <w:lang w:val="sr-Latn-RS" w:eastAsia="ja-JP"/>
+        </w:rPr>
+        <w:t>stroke()</w:t>
+      </w:r>
+      <w:r>
+        <w:rPr>
+          <w:rFonts w:eastAsiaTheme="minorEastAsia"/>
+          <w:lang w:val="sr-Latn-RS" w:eastAsia="ja-JP"/>
+        </w:rPr>
+        <w:t xml:space="preserve"> se može pozivati sa različitim brojem argumenata, naime jedan, tri ili četiri. U </w:t>
+      </w:r>
+      <w:r>
+        <w:rPr>
+          <w:rFonts w:eastAsiaTheme="minorEastAsia"/>
+          <w:lang w:val="sr-Latn-RS" w:eastAsia="ja-JP"/>
+        </w:rPr>
+        <w:t>našem</w:t>
+      </w:r>
+      <w:r>
+        <w:rPr>
+          <w:rFonts w:eastAsiaTheme="minorEastAsia"/>
+          <w:lang w:val="sr-Latn-RS" w:eastAsia="ja-JP"/>
+        </w:rPr>
+        <w:t xml:space="preserve"> slučaju, poziva se sa tri argumenta.</w:t>
+      </w:r>
+      <w:r>
+        <w:rPr>
+          <w:rFonts w:eastAsiaTheme="minorEastAsia"/>
+          <w:lang w:val="sr-Latn-RS" w:eastAsia="ja-JP"/>
+        </w:rPr>
+        <w:t xml:space="preserve"> Ako bismo bili u RGB režimu rada, ovo bi bili parametri </w:t>
+      </w:r>
+      <w:r>
+        <w:rPr>
+          <w:rFonts w:eastAsiaTheme="minorEastAsia"/>
+          <w:i/>
+          <w:lang w:val="sr-Latn-RS" w:eastAsia="ja-JP"/>
+        </w:rPr>
+        <w:t>red</w:t>
+      </w:r>
+      <w:r>
+        <w:rPr>
+          <w:rFonts w:eastAsiaTheme="minorEastAsia"/>
+          <w:lang w:val="sr-Latn-RS" w:eastAsia="ja-JP"/>
+        </w:rPr>
+        <w:t xml:space="preserve">, </w:t>
+      </w:r>
+      <w:r>
+        <w:rPr>
+          <w:rFonts w:eastAsiaTheme="minorEastAsia"/>
+          <w:i/>
+          <w:lang w:val="sr-Latn-RS" w:eastAsia="ja-JP"/>
+        </w:rPr>
+        <w:t>green</w:t>
+      </w:r>
+      <w:r>
+        <w:rPr>
+          <w:rFonts w:eastAsiaTheme="minorEastAsia"/>
+          <w:lang w:val="sr-Latn-RS" w:eastAsia="ja-JP"/>
+        </w:rPr>
+        <w:t xml:space="preserve"> i  </w:t>
+      </w:r>
+      <w:r>
+        <w:rPr>
+          <w:rFonts w:eastAsiaTheme="minorEastAsia"/>
+          <w:i/>
+          <w:lang w:val="sr-Latn-RS" w:eastAsia="ja-JP"/>
+        </w:rPr>
+        <w:t>blue</w:t>
+      </w:r>
+      <w:r>
+        <w:rPr>
+          <w:rFonts w:eastAsiaTheme="minorEastAsia"/>
+          <w:i/>
+          <w:lang w:val="sr-Latn-RS" w:eastAsia="ja-JP"/>
+        </w:rPr>
+        <w:t>,</w:t>
+      </w:r>
+      <w:r>
+        <w:rPr>
+          <w:rFonts w:eastAsiaTheme="minorEastAsia"/>
+          <w:lang w:val="sr-Latn-RS" w:eastAsia="ja-JP"/>
+        </w:rPr>
+        <w:t xml:space="preserve"> ali pošto koristimo HSB režim rada, ovo su </w:t>
+      </w:r>
+      <w:r>
+        <w:rPr>
+          <w:rFonts w:eastAsiaTheme="minorEastAsia"/>
+          <w:i/>
+          <w:lang w:val="sr-Latn-RS" w:eastAsia="ja-JP"/>
+        </w:rPr>
+        <w:t>hue</w:t>
+      </w:r>
+      <w:r>
+        <w:rPr>
+          <w:rFonts w:eastAsiaTheme="minorEastAsia"/>
+          <w:lang w:val="sr-Latn-RS" w:eastAsia="ja-JP"/>
+        </w:rPr>
+        <w:t xml:space="preserve">, </w:t>
+      </w:r>
+      <w:r>
+        <w:rPr>
+          <w:rFonts w:eastAsiaTheme="minorEastAsia"/>
+          <w:i/>
+          <w:lang w:val="sr-Latn-RS" w:eastAsia="ja-JP"/>
+        </w:rPr>
+        <w:t>saturation</w:t>
+      </w:r>
+      <w:r>
+        <w:rPr>
+          <w:rFonts w:eastAsiaTheme="minorEastAsia"/>
+          <w:lang w:val="sr-Latn-RS" w:eastAsia="ja-JP"/>
+        </w:rPr>
+        <w:t xml:space="preserve"> i </w:t>
+      </w:r>
+      <w:r>
+        <w:rPr>
+          <w:rFonts w:eastAsiaTheme="minorEastAsia"/>
+          <w:i/>
+          <w:lang w:val="sr-Latn-RS" w:eastAsia="ja-JP"/>
+        </w:rPr>
+        <w:t>brightness</w:t>
+      </w:r>
+      <w:r>
+        <w:rPr>
+          <w:rFonts w:eastAsiaTheme="minorEastAsia"/>
+          <w:lang w:val="sr-Latn-RS" w:eastAsia="ja-JP"/>
+        </w:rPr>
+        <w:t xml:space="preserve">. </w:t>
+      </w:r>
+      <w:r>
+        <w:rPr>
+          <w:rFonts w:eastAsiaTheme="minorEastAsia"/>
+          <w:lang w:val="sr-Latn-RS" w:eastAsia="ja-JP"/>
+        </w:rPr>
+        <w:t xml:space="preserve">Pošto smo u funkciji </w:t>
+      </w:r>
+      <w:r>
+        <w:rPr>
+          <w:rFonts w:eastAsiaTheme="minorEastAsia"/>
+          <w:i/>
+          <w:lang w:val="sr-Latn-RS" w:eastAsia="ja-JP"/>
+        </w:rPr>
+        <w:t>resetSketch()</w:t>
+      </w:r>
+      <w:r>
+        <w:rPr>
+          <w:rFonts w:eastAsiaTheme="minorEastAsia"/>
+          <w:lang w:val="sr-Latn-RS" w:eastAsia="ja-JP"/>
+        </w:rPr>
+        <w:t xml:space="preserve"> prosledili vrednost maxNiza kao maksimalne vrednosti ova tri parametra, za </w:t>
+      </w:r>
+      <w:r>
+        <w:rPr>
+          <w:rFonts w:eastAsiaTheme="minorEastAsia"/>
+          <w:i/>
+          <w:lang w:val="sr-Latn-RS" w:eastAsia="ja-JP"/>
+        </w:rPr>
+        <w:t>brightness</w:t>
+      </w:r>
+      <w:r>
+        <w:rPr>
+          <w:rFonts w:eastAsiaTheme="minorEastAsia"/>
+          <w:lang w:val="sr-Latn-RS" w:eastAsia="ja-JP"/>
+        </w:rPr>
+        <w:t xml:space="preserve"> i </w:t>
+      </w:r>
+      <w:r>
+        <w:rPr>
+          <w:rFonts w:eastAsiaTheme="minorEastAsia"/>
+          <w:i/>
+          <w:lang w:val="sr-Latn-RS" w:eastAsia="ja-JP"/>
+        </w:rPr>
+        <w:t>saturation</w:t>
+      </w:r>
+      <w:r>
+        <w:rPr>
+          <w:rFonts w:eastAsiaTheme="minorEastAsia"/>
+          <w:lang w:val="sr-Latn-RS" w:eastAsia="ja-JP"/>
+        </w:rPr>
+        <w:t xml:space="preserve"> prosleđujemo maksimalnu vrednost, a za </w:t>
+      </w:r>
+      <w:r>
+        <w:rPr>
+          <w:rFonts w:eastAsiaTheme="minorEastAsia"/>
+          <w:lang w:val="sr-Latn-RS" w:eastAsia="ja-JP"/>
+        </w:rPr>
+        <w:t>hue</w:t>
+      </w:r>
+      <w:r>
+        <w:rPr>
+          <w:lang w:val="sr-Latn-RS"/>
+        </w:rPr>
+        <w:t xml:space="preserve"> </w:t>
+      </w:r>
+      <w:r>
+        <w:rPr>
+          <w:rFonts w:eastAsiaTheme="minorEastAsia"/>
+          <w:lang w:val="sr-Latn-RS" w:eastAsia="ja-JP"/>
+        </w:rPr>
+        <w:t>vrednost niza u tom trenutku</w:t>
+      </w:r>
+      <w:r>
+        <w:rPr>
+          <w:rFonts w:eastAsiaTheme="minorEastAsia"/>
+          <w:lang w:val="sr-Latn-RS" w:eastAsia="ja-JP"/>
+        </w:rPr>
+        <w:t>,</w:t>
+      </w:r>
+      <w:r>
+        <w:rPr>
+          <w:rFonts w:eastAsiaTheme="minorEastAsia"/>
+          <w:lang w:val="sr-Latn-RS" w:eastAsia="ja-JP"/>
+        </w:rPr>
+        <w:t xml:space="preserve"> pošto nam je niz artit</w:t>
+      </w:r>
+      <w:r>
+        <w:rPr>
+          <w:rFonts w:eastAsiaTheme="minorEastAsia"/>
+          <w:lang w:val="sr-Latn-RS" w:eastAsia="ja-JP"/>
+        </w:rPr>
+        <w:t>metički i ravnomerno raspoređen. Ovaj način razmišljanja je isti za sve načine crtanja.</w:t>
+      </w:r>
+    </w:p>
+    <w:p>
+      <w:pPr>
+        <w:ind w:firstLine="0"/>
+        <w:jc w:val="center"/>
+        <w:rPr>
+          <w:rFonts w:eastAsiaTheme="minorEastAsia"/>
+          <w:lang w:val="sr-Latn-RS" w:eastAsia="ja-JP"/>
+        </w:rPr>
+      </w:pPr>
+      <w:r>
+        <w:rPr>
+          <w:rFonts w:eastAsiaTheme="minorEastAsia"/>
+          <w:noProof/>
+          <w:lang w:eastAsia="ja-JP"/>
+        </w:rPr>
+        <w:drawing>
+          <wp:inline distT="0" distB="0" distL="0" distR="0">
+            <wp:extent cx="5001159" cy="2143354"/>
+            <wp:effectExtent l="0" t="0" r="0" b="9525"/>
+            <wp:docPr id="31" name="Picture 31"/>
+            <wp:cNvGraphicFramePr>
+              <a:graphicFrameLocks xmlns:a="http://schemas.openxmlformats.org/drawingml/2006/main" noChangeAspect="1"/>
+            </wp:cNvGraphicFramePr>
+            <a:graphic xmlns:a="http://schemas.openxmlformats.org/drawingml/2006/main">
+              <a:graphicData uri="http://schemas.openxmlformats.org/drawingml/2006/picture">
+                <pic:pic xmlns:pic="http://schemas.openxmlformats.org/drawingml/2006/picture">
+                  <pic:nvPicPr>
+                    <pic:cNvPr id="31" name="atom_2019-05-26_22-11-11.png"/>
+                    <pic:cNvPicPr/>
+                  </pic:nvPicPr>
+                  <pic:blipFill>
+                    <a:blip r:embed="rId27">
+                      <a:extLst>
+                        <a:ext uri="{28A0092B-C50C-407E-A947-70E740481C1C}">
+                          <a14:useLocalDpi xmlns:a14="http://schemas.microsoft.com/office/drawing/2010/main" val="0"/>
+                        </a:ext>
+                      </a:extLst>
+                    </a:blip>
+                    <a:stretch>
+                      <a:fillRect/>
+                    </a:stretch>
+                  </pic:blipFill>
+                  <pic:spPr>
+                    <a:xfrm>
+                      <a:off x="0" y="0"/>
+                      <a:ext cx="5100983" cy="2186136"/>
+                    </a:xfrm>
+                    <a:prstGeom prst="rect">
+                      <a:avLst/>
+                    </a:prstGeom>
+                  </pic:spPr>
+                </pic:pic>
+              </a:graphicData>
+            </a:graphic>
+          </wp:inline>
+        </w:drawing>
+      </w:r>
+    </w:p>
+    <w:p>
+      <w:pPr>
+        <w:spacing w:line="276" w:lineRule="auto"/>
+        <w:ind w:firstLine="0"/>
+        <w:jc w:val="both"/>
+        <w:rPr>
+          <w:rFonts w:eastAsiaTheme="minorEastAsia"/>
+          <w:lang w:val="sr-Latn-RS" w:eastAsia="ja-JP"/>
+        </w:rPr>
+      </w:pPr>
+      <w:r>
+        <w:rPr>
+          <w:rFonts w:eastAsiaTheme="minorEastAsia"/>
+          <w:lang w:val="sr-Latn-RS" w:eastAsia="ja-JP"/>
+        </w:rPr>
+        <w:t xml:space="preserve">Kod piramide svaka linija (dve linije) predstavljaju jedan element. Piramida ima osu simetrije po liniji </w:t>
+      </w:r>
+      <w:r>
+        <w:rPr>
+          <w:rFonts w:eastAsiaTheme="minorEastAsia"/>
+          <w:i/>
+          <w:lang w:val="sr-Latn-RS" w:eastAsia="ja-JP"/>
+        </w:rPr>
+        <w:t>height / 2</w:t>
+      </w:r>
+      <w:r>
+        <w:rPr>
+          <w:rFonts w:eastAsiaTheme="minorEastAsia"/>
+          <w:lang w:val="sr-Latn-RS" w:eastAsia="ja-JP"/>
+        </w:rPr>
+        <w:t xml:space="preserve">. Funkcija kojom crtamo linije, </w:t>
+      </w:r>
+      <w:r>
+        <w:rPr>
+          <w:rFonts w:eastAsiaTheme="minorEastAsia"/>
+          <w:i/>
+          <w:lang w:val="sr-Latn-RS" w:eastAsia="ja-JP"/>
+        </w:rPr>
+        <w:t>line()</w:t>
+      </w:r>
+      <w:r>
+        <w:rPr>
+          <w:rFonts w:eastAsiaTheme="minorEastAsia"/>
+          <w:lang w:val="sr-Latn-RS" w:eastAsia="ja-JP"/>
+        </w:rPr>
+        <w:t>, uzima početnu tačku i krajnju tačku, tj. njihove koordinate. Prva tačka je ista za obe linije, i njena x koordinata je ustvari pozicija trenutnog elementa u nizu, a y koordinata se nalazi na osi simetrije. Druga tačka je na istoj vertikali kao i prva, ali joj je y koordinata pomerena za vrednost niza u pozitivnom ili negativnom smeru.</w:t>
+      </w:r>
+    </w:p>
+    <w:p>
+      <w:pPr>
+        <w:pStyle w:val="NoSpacing"/>
+        <w:jc w:val="center"/>
+        <w:rPr>
+          <w:b/>
+          <w:sz w:val="28"/>
+          <w:lang w:val="sr-Latn-RS"/>
+        </w:rPr>
+      </w:pPr>
+      <w:r>
+        <w:rPr>
+          <w:b/>
+          <w:sz w:val="28"/>
+          <w:lang w:val="sr-Latn-RS"/>
+        </w:rPr>
+        <w:lastRenderedPageBreak/>
+        <w:t>Stubovi i veći stubovi</w:t>
+      </w:r>
+    </w:p>
+    <w:p>
+      <w:pPr>
+        <w:ind w:firstLine="0"/>
         <w:rPr>
           <w:rFonts w:eastAsiaTheme="minorEastAsia"/>
           <w:sz w:val="22"/>
@@ -6751,6 +7474,61 @@
     </w:p>
     <w:p>
       <w:pPr>
+        <w:pStyle w:val="NoSpacing"/>
+        <w:jc w:val="center"/>
+        <w:rPr>
+          <w:lang w:val="sr-Latn-RS"/>
+        </w:rPr>
+      </w:pPr>
+      <w:r>
+        <w:rPr>
+          <w:noProof/>
+        </w:rPr>
+        <w:drawing>
+          <wp:inline distT="0" distB="0" distL="0" distR="0">
+            <wp:extent cx="5176299" cy="2385743"/>
+            <wp:effectExtent l="0" t="0" r="5715" b="0"/>
+            <wp:docPr id="17" name="Picture 17"/>
+            <wp:cNvGraphicFramePr>
+              <a:graphicFrameLocks xmlns:a="http://schemas.openxmlformats.org/drawingml/2006/main" noChangeAspect="1"/>
+            </wp:cNvGraphicFramePr>
+            <a:graphic xmlns:a="http://schemas.openxmlformats.org/drawingml/2006/main">
+              <a:graphicData uri="http://schemas.openxmlformats.org/drawingml/2006/picture">
+                <pic:pic xmlns:pic="http://schemas.openxmlformats.org/drawingml/2006/picture">
+                  <pic:nvPicPr>
+                    <pic:cNvPr id="17" name="chrome_2019-05-26_19-06-18.png"/>
+                    <pic:cNvPicPr/>
+                  </pic:nvPicPr>
+                  <pic:blipFill>
+                    <a:blip r:embed="rId28">
+                      <a:extLst>
+                        <a:ext uri="{28A0092B-C50C-407E-A947-70E740481C1C}">
+                          <a14:useLocalDpi xmlns:a14="http://schemas.microsoft.com/office/drawing/2010/main" val="0"/>
+                        </a:ext>
+                      </a:extLst>
+                    </a:blip>
+                    <a:stretch>
+                      <a:fillRect/>
+                    </a:stretch>
+                  </pic:blipFill>
+                  <pic:spPr>
+                    <a:xfrm>
+                      <a:off x="0" y="0"/>
+                      <a:ext cx="5185444" cy="2389958"/>
+                    </a:xfrm>
+                    <a:prstGeom prst="rect">
+                      <a:avLst/>
+                    </a:prstGeom>
+                  </pic:spPr>
+                </pic:pic>
+              </a:graphicData>
+            </a:graphic>
+          </wp:inline>
+        </w:drawing>
+      </w:r>
+    </w:p>
+    <w:p>
+      <w:pPr>
         <w:ind w:firstLine="0"/>
         <w:rPr>
           <w:rFonts w:eastAsiaTheme="minorEastAsia"/>
@@ -6761,17 +7539,242 @@
     </w:p>
     <w:p>
       <w:pPr>
+        <w:spacing w:line="360" w:lineRule="auto"/>
         <w:ind w:firstLine="0"/>
+        <w:jc w:val="both"/>
+        <w:rPr>
+          <w:rFonts w:eastAsiaTheme="minorEastAsia"/>
+          <w:lang w:val="sr-Latn-RS" w:eastAsia="ja-JP"/>
+        </w:rPr>
+      </w:pPr>
+      <w:r>
+        <w:rPr>
+          <w:rFonts w:eastAsiaTheme="minorEastAsia"/>
+          <w:lang w:val="sr-Latn-RS" w:eastAsia="ja-JP"/>
+        </w:rPr>
+        <w:t xml:space="preserve">Jedina razlika kod stubova i većih stubova jeste zapravo širina stubova. </w:t>
+      </w:r>
+      <w:r>
+        <w:rPr>
+          <w:rFonts w:eastAsiaTheme="minorEastAsia"/>
+          <w:lang w:val="sr-Latn-RS" w:eastAsia="ja-JP"/>
+        </w:rPr>
+        <w:t xml:space="preserve">Širina stubova je određena promenljivom </w:t>
+      </w:r>
+      <w:r>
+        <w:rPr>
+          <w:rFonts w:eastAsiaTheme="minorEastAsia"/>
+          <w:i/>
+          <w:lang w:val="sr-Latn-RS" w:eastAsia="ja-JP"/>
+        </w:rPr>
+        <w:t>rectWidth</w:t>
+      </w:r>
+      <w:r>
+        <w:rPr>
+          <w:rFonts w:eastAsiaTheme="minorEastAsia"/>
+          <w:lang w:val="sr-Latn-RS" w:eastAsia="ja-JP"/>
+        </w:rPr>
+        <w:t>, a širina većih stubova je samo umnožak ove promenljive.</w:t>
+      </w:r>
+    </w:p>
+    <w:p>
+      <w:pPr>
+        <w:spacing w:line="240" w:lineRule="auto"/>
+        <w:ind w:firstLine="0"/>
+        <w:jc w:val="center"/>
         <w:rPr>
           <w:rFonts w:eastAsiaTheme="minorEastAsia"/>
           <w:sz w:val="22"/>
           <w:lang w:val="sr-Latn-RS" w:eastAsia="ja-JP"/>
         </w:rPr>
       </w:pPr>
-    </w:p>
-    <w:p>
-      <w:pPr>
+      <w:r>
+        <w:rPr>
+          <w:rFonts w:eastAsiaTheme="minorEastAsia"/>
+          <w:noProof/>
+          <w:sz w:val="22"/>
+          <w:lang w:eastAsia="ja-JP"/>
+        </w:rPr>
+        <w:drawing>
+          <wp:inline distT="0" distB="0" distL="0" distR="0">
+            <wp:extent cx="5427878" cy="2971995"/>
+            <wp:effectExtent l="0" t="0" r="1905" b="0"/>
+            <wp:docPr id="32" name="Picture 32"/>
+            <wp:cNvGraphicFramePr>
+              <a:graphicFrameLocks xmlns:a="http://schemas.openxmlformats.org/drawingml/2006/main" noChangeAspect="1"/>
+            </wp:cNvGraphicFramePr>
+            <a:graphic xmlns:a="http://schemas.openxmlformats.org/drawingml/2006/main">
+              <a:graphicData uri="http://schemas.openxmlformats.org/drawingml/2006/picture">
+                <pic:pic xmlns:pic="http://schemas.openxmlformats.org/drawingml/2006/picture">
+                  <pic:nvPicPr>
+                    <pic:cNvPr id="32" name="atom_2019-05-26_22-12-03.png"/>
+                    <pic:cNvPicPr/>
+                  </pic:nvPicPr>
+                  <pic:blipFill>
+                    <a:blip r:embed="rId29">
+                      <a:extLst>
+                        <a:ext uri="{28A0092B-C50C-407E-A947-70E740481C1C}">
+                          <a14:useLocalDpi xmlns:a14="http://schemas.microsoft.com/office/drawing/2010/main" val="0"/>
+                        </a:ext>
+                      </a:extLst>
+                    </a:blip>
+                    <a:stretch>
+                      <a:fillRect/>
+                    </a:stretch>
+                  </pic:blipFill>
+                  <pic:spPr>
+                    <a:xfrm>
+                      <a:off x="0" y="0"/>
+                      <a:ext cx="5461867" cy="2990606"/>
+                    </a:xfrm>
+                    <a:prstGeom prst="rect">
+                      <a:avLst/>
+                    </a:prstGeom>
+                  </pic:spPr>
+                </pic:pic>
+              </a:graphicData>
+            </a:graphic>
+          </wp:inline>
+        </w:drawing>
+      </w:r>
+    </w:p>
+    <w:p>
+      <w:pPr>
+        <w:spacing w:line="360" w:lineRule="auto"/>
         <w:ind w:firstLine="0"/>
+        <w:jc w:val="both"/>
+        <w:rPr>
+          <w:rFonts w:eastAsiaTheme="minorEastAsia"/>
+          <w:lang w:val="sr-Latn-RS" w:eastAsia="ja-JP"/>
+        </w:rPr>
+      </w:pPr>
+      <w:r>
+        <w:rPr>
+          <w:rFonts w:eastAsiaTheme="minorEastAsia"/>
+          <w:lang w:val="sr-Latn-RS" w:eastAsia="ja-JP"/>
+        </w:rPr>
+        <w:t xml:space="preserve">Funkcija </w:t>
+      </w:r>
+      <w:r>
+        <w:rPr>
+          <w:rFonts w:eastAsiaTheme="minorEastAsia"/>
+          <w:i/>
+          <w:lang w:val="sr-Latn-RS" w:eastAsia="ja-JP"/>
+        </w:rPr>
+        <w:t xml:space="preserve">rect() </w:t>
+      </w:r>
+      <w:r>
+        <w:rPr>
+          <w:rFonts w:eastAsiaTheme="minorEastAsia"/>
+          <w:lang w:val="sr-Latn-RS" w:eastAsia="ja-JP"/>
+        </w:rPr>
+        <w:t>uzima gornju levu tačku</w:t>
+      </w:r>
+      <w:r>
+        <w:rPr>
+          <w:rFonts w:eastAsiaTheme="minorEastAsia"/>
+          <w:lang w:val="sr-Latn-RS" w:eastAsia="ja-JP"/>
+        </w:rPr>
+        <w:t xml:space="preserve">, visinu i širinu pravougaonika kojeg crta. Pošto su stubovi jedan do drugog, </w:t>
+      </w:r>
+      <w:r>
+        <w:rPr>
+          <w:rFonts w:eastAsiaTheme="minorEastAsia"/>
+          <w:i/>
+          <w:lang w:val="sr-Latn-RS" w:eastAsia="ja-JP"/>
+        </w:rPr>
+        <w:t>x</w:t>
+      </w:r>
+      <w:r>
+        <w:rPr>
+          <w:rFonts w:eastAsiaTheme="minorEastAsia"/>
+          <w:lang w:val="sr-Latn-RS" w:eastAsia="ja-JP"/>
+        </w:rPr>
+        <w:t xml:space="preserve"> koordinata gornje leve tačke će biti proizvod širine stuba i njegove pozicije u nizu, a </w:t>
+      </w:r>
+      <w:r>
+        <w:rPr>
+          <w:rFonts w:eastAsiaTheme="minorEastAsia"/>
+          <w:i/>
+          <w:lang w:val="sr-Latn-RS" w:eastAsia="ja-JP"/>
+        </w:rPr>
+        <w:t>y</w:t>
+      </w:r>
+      <w:r>
+        <w:rPr>
+          <w:rFonts w:eastAsiaTheme="minorEastAsia"/>
+          <w:lang w:val="sr-Latn-RS" w:eastAsia="ja-JP"/>
+        </w:rPr>
+        <w:t xml:space="preserve"> koordinata se nalazi na poziciji </w:t>
+      </w:r>
+      <w:r>
+        <w:rPr>
+          <w:rFonts w:eastAsiaTheme="minorEastAsia"/>
+          <w:i/>
+          <w:lang w:val="sr-Latn-RS" w:eastAsia="ja-JP"/>
+        </w:rPr>
+        <w:t>height</w:t>
+      </w:r>
+      <w:r>
+        <w:rPr>
+          <w:rFonts w:eastAsiaTheme="minorEastAsia"/>
+          <w:lang w:val="sr-Latn-RS" w:eastAsia="ja-JP"/>
+        </w:rPr>
+        <w:t xml:space="preserve"> minus</w:t>
+      </w:r>
+      <w:r>
+        <w:rPr>
+          <w:rFonts w:eastAsiaTheme="minorEastAsia"/>
+          <w:lang w:val="sr-Latn-RS" w:eastAsia="ja-JP"/>
+        </w:rPr>
+        <w:t xml:space="preserve"> vrednost trenutnog elementa. Širina stuba je opet, promenljiva </w:t>
+      </w:r>
+      <w:r>
+        <w:rPr>
+          <w:rFonts w:eastAsiaTheme="minorEastAsia"/>
+          <w:i/>
+          <w:lang w:val="sr-Latn-RS" w:eastAsia="ja-JP"/>
+        </w:rPr>
+        <w:t>rectWidth</w:t>
+      </w:r>
+      <w:r>
+        <w:rPr>
+          <w:rFonts w:eastAsiaTheme="minorEastAsia"/>
+          <w:lang w:val="sr-Latn-RS" w:eastAsia="ja-JP"/>
+        </w:rPr>
+        <w:t>, a visina stuba je vrednost elementa u tom trenutku.</w:t>
+      </w:r>
+      <w:r>
+        <w:rPr>
+          <w:rFonts w:eastAsiaTheme="minorEastAsia"/>
+          <w:lang w:val="sr-Latn-RS" w:eastAsia="ja-JP"/>
+        </w:rPr>
+        <w:t xml:space="preserve"> Sistem crtanja većih stubova je poptuno isti.</w:t>
+      </w:r>
+    </w:p>
+    <w:p>
+      <w:pPr>
+        <w:pStyle w:val="NoSpacing"/>
+        <w:jc w:val="center"/>
+        <w:rPr>
+          <w:b/>
+          <w:sz w:val="28"/>
+          <w:lang w:val="sr-Latn-RS"/>
+        </w:rPr>
+      </w:pPr>
+      <w:r>
+        <w:rPr>
+          <w:b/>
+          <w:sz w:val="28"/>
+          <w:lang w:val="sr-Latn-RS"/>
+        </w:rPr>
+        <w:lastRenderedPageBreak/>
+        <w:t>Elipse</w:t>
+      </w:r>
+    </w:p>
+    <w:p>
+      <w:pPr>
+        <w:ind w:firstLine="0"/>
         <w:rPr>
           <w:rFonts w:eastAsiaTheme="minorEastAsia"/>
           <w:sz w:val="22"/>
@@ -6781,6 +7784,61 @@
     </w:p>
     <w:p>
       <w:pPr>
+        <w:pStyle w:val="NoSpacing"/>
+        <w:jc w:val="center"/>
+        <w:rPr>
+          <w:lang w:val="sr-Latn-RS"/>
+        </w:rPr>
+      </w:pPr>
+      <w:r>
+        <w:rPr>
+          <w:noProof/>
+        </w:rPr>
+        <w:drawing>
+          <wp:inline distT="0" distB="0" distL="0" distR="0">
+            <wp:extent cx="5367130" cy="2479431"/>
+            <wp:effectExtent l="0" t="0" r="5080" b="0"/>
+            <wp:docPr id="24" name="Picture 24"/>
+            <wp:cNvGraphicFramePr>
+              <a:graphicFrameLocks xmlns:a="http://schemas.openxmlformats.org/drawingml/2006/main" noChangeAspect="1"/>
+            </wp:cNvGraphicFramePr>
+            <a:graphic xmlns:a="http://schemas.openxmlformats.org/drawingml/2006/main">
+              <a:graphicData uri="http://schemas.openxmlformats.org/drawingml/2006/picture">
+                <pic:pic xmlns:pic="http://schemas.openxmlformats.org/drawingml/2006/picture">
+                  <pic:nvPicPr>
+                    <pic:cNvPr id="24" name="chrome_2019-05-26_19-45-07.png"/>
+                    <pic:cNvPicPr/>
+                  </pic:nvPicPr>
+                  <pic:blipFill>
+                    <a:blip r:embed="rId30">
+                      <a:extLst>
+                        <a:ext uri="{28A0092B-C50C-407E-A947-70E740481C1C}">
+                          <a14:useLocalDpi xmlns:a14="http://schemas.microsoft.com/office/drawing/2010/main" val="0"/>
+                        </a:ext>
+                      </a:extLst>
+                    </a:blip>
+                    <a:stretch>
+                      <a:fillRect/>
+                    </a:stretch>
+                  </pic:blipFill>
+                  <pic:spPr>
+                    <a:xfrm>
+                      <a:off x="0" y="0"/>
+                      <a:ext cx="5380718" cy="2485708"/>
+                    </a:xfrm>
+                    <a:prstGeom prst="rect">
+                      <a:avLst/>
+                    </a:prstGeom>
+                  </pic:spPr>
+                </pic:pic>
+              </a:graphicData>
+            </a:graphic>
+          </wp:inline>
+        </w:drawing>
+      </w:r>
+    </w:p>
+    <w:p>
+      <w:pPr>
         <w:ind w:firstLine="0"/>
         <w:rPr>
           <w:rFonts w:eastAsiaTheme="minorEastAsia"/>
@@ -6791,9 +7849,180 @@
     </w:p>
     <w:p>
       <w:pPr>
+        <w:spacing w:line="360" w:lineRule="auto"/>
         <w:ind w:firstLine="0"/>
         <w:rPr>
           <w:rFonts w:eastAsiaTheme="minorEastAsia"/>
+          <w:lang w:val="sr-Latn-RS" w:eastAsia="ja-JP"/>
+        </w:rPr>
+      </w:pPr>
+      <w:r>
+        <w:rPr>
+          <w:rFonts w:eastAsiaTheme="minorEastAsia"/>
+          <w:lang w:val="sr-Latn-RS" w:eastAsia="ja-JP"/>
+        </w:rPr>
+        <w:t>Ideja kod ovog prikaza jeste da se za svaki element nacrta jedna elipsa, koja nije popunjena.  Kako elipse</w:t>
+      </w:r>
+      <w:r>
+        <w:rPr>
+          <w:rFonts w:eastAsiaTheme="minorEastAsia"/>
+          <w:lang w:val="sr-Latn-RS" w:eastAsia="ja-JP"/>
+        </w:rPr>
+        <w:t xml:space="preserve"> ne bi bile</w:t>
+      </w:r>
+      <w:r>
+        <w:rPr>
+          <w:rFonts w:eastAsiaTheme="minorEastAsia"/>
+          <w:lang w:val="sr-Latn-RS" w:eastAsia="ja-JP"/>
+        </w:rPr>
+        <w:t xml:space="preserve"> popunjene koristimo p5.js funkciju </w:t>
+      </w:r>
+      <w:r>
+        <w:rPr>
+          <w:rFonts w:eastAsiaTheme="minorEastAsia"/>
+          <w:i/>
+          <w:lang w:val="sr-Latn-RS" w:eastAsia="ja-JP"/>
+        </w:rPr>
+        <w:t>noFill()</w:t>
+      </w:r>
+      <w:r>
+        <w:rPr>
+          <w:rFonts w:eastAsiaTheme="minorEastAsia"/>
+          <w:lang w:val="sr-Latn-RS" w:eastAsia="ja-JP"/>
+        </w:rPr>
+        <w:t xml:space="preserve">. Zatim, biramo boju za trenutnu elipsu, i crtamo je sa p5.js funkcijom </w:t>
+      </w:r>
+      <w:r>
+        <w:rPr>
+          <w:rFonts w:eastAsiaTheme="minorEastAsia"/>
+          <w:i/>
+          <w:lang w:val="sr-Latn-RS" w:eastAsia="ja-JP"/>
+        </w:rPr>
+        <w:t>ellipse()</w:t>
+      </w:r>
+      <w:r>
+        <w:rPr>
+          <w:rFonts w:eastAsiaTheme="minorEastAsia"/>
+          <w:i/>
+          <w:lang w:val="sr-Latn-RS" w:eastAsia="ja-JP"/>
+        </w:rPr>
+        <w:t>.</w:t>
+      </w:r>
+      <w:r>
+        <w:rPr>
+          <w:rFonts w:eastAsiaTheme="minorEastAsia"/>
+          <w:lang w:val="sr-Latn-RS" w:eastAsia="ja-JP"/>
+        </w:rPr>
+        <w:t xml:space="preserve"> Ova funkcija uzima kao parametre centar elipse, njenu visinu i njenu širinu. Pošto se centar elipse nalazi u centru kanvasa, prosleđujemo </w:t>
+      </w:r>
+      <w:r>
+        <w:rPr>
+          <w:rFonts w:eastAsiaTheme="minorEastAsia"/>
+          <w:lang w:val="sr-Latn-RS" w:eastAsia="ja-JP"/>
+        </w:rPr>
+        <w:t xml:space="preserve">joj koordinate centra </w:t>
+      </w:r>
+      <w:r>
+        <w:rPr>
+          <w:rFonts w:eastAsiaTheme="minorEastAsia"/>
+          <w:i/>
+          <w:lang w:val="sr-Latn-RS" w:eastAsia="ja-JP"/>
+        </w:rPr>
+        <w:t>width / 2</w:t>
+      </w:r>
+      <w:r>
+        <w:rPr>
+          <w:rFonts w:eastAsiaTheme="minorEastAsia"/>
+          <w:lang w:val="sr-Latn-RS" w:eastAsia="ja-JP"/>
+        </w:rPr>
+        <w:t xml:space="preserve"> i </w:t>
+      </w:r>
+      <w:r>
+        <w:rPr>
+          <w:rFonts w:eastAsiaTheme="minorEastAsia"/>
+          <w:i/>
+          <w:lang w:val="sr-Latn-RS" w:eastAsia="ja-JP"/>
+        </w:rPr>
+        <w:t>height / 2</w:t>
+      </w:r>
+      <w:r>
+        <w:rPr>
+          <w:rFonts w:eastAsiaTheme="minorEastAsia"/>
+          <w:lang w:val="sr-Latn-RS" w:eastAsia="ja-JP"/>
+        </w:rPr>
+        <w:t xml:space="preserve">. Za širinu joj dajemo trenutnu poziciju elementa u nizu, a za visinu pola od toga. </w:t>
+      </w:r>
+    </w:p>
+    <w:p>
+      <w:pPr>
+        <w:spacing w:line="360" w:lineRule="auto"/>
+        <w:ind w:firstLine="0"/>
+        <w:rPr>
+          <w:rFonts w:eastAsiaTheme="minorEastAsia"/>
+          <w:lang w:val="sr-Latn-RS" w:eastAsia="ja-JP"/>
+        </w:rPr>
+      </w:pPr>
+    </w:p>
+    <w:p>
+      <w:pPr>
+        <w:pStyle w:val="NoSpacing"/>
+        <w:jc w:val="center"/>
+        <w:rPr>
+          <w:lang w:val="sr-Latn-RS"/>
+        </w:rPr>
+      </w:pPr>
+      <w:r>
+        <w:rPr>
+          <w:noProof/>
+        </w:rPr>
+        <w:drawing>
+          <wp:inline distT="0" distB="0" distL="0" distR="0">
+            <wp:extent cx="4667098" cy="1969939"/>
+            <wp:effectExtent l="0" t="0" r="635" b="0"/>
+            <wp:docPr id="33" name="Picture 33"/>
+            <wp:cNvGraphicFramePr>
+              <a:graphicFrameLocks xmlns:a="http://schemas.openxmlformats.org/drawingml/2006/main" noChangeAspect="1"/>
+            </wp:cNvGraphicFramePr>
+            <a:graphic xmlns:a="http://schemas.openxmlformats.org/drawingml/2006/main">
+              <a:graphicData uri="http://schemas.openxmlformats.org/drawingml/2006/picture">
+                <pic:pic xmlns:pic="http://schemas.openxmlformats.org/drawingml/2006/picture">
+                  <pic:nvPicPr>
+                    <pic:cNvPr id="33" name="atom_2019-05-26_22-12-51.png"/>
+                    <pic:cNvPicPr/>
+                  </pic:nvPicPr>
+                  <pic:blipFill>
+                    <a:blip r:embed="rId31">
+                      <a:extLst>
+                        <a:ext uri="{28A0092B-C50C-407E-A947-70E740481C1C}">
+                          <a14:useLocalDpi xmlns:a14="http://schemas.microsoft.com/office/drawing/2010/main" val="0"/>
+                        </a:ext>
+                      </a:extLst>
+                    </a:blip>
+                    <a:stretch>
+                      <a:fillRect/>
+                    </a:stretch>
+                  </pic:blipFill>
+                  <pic:spPr>
+                    <a:xfrm>
+                      <a:off x="0" y="0"/>
+                      <a:ext cx="4680874" cy="1975754"/>
+                    </a:xfrm>
+                    <a:prstGeom prst="rect">
+                      <a:avLst/>
+                    </a:prstGeom>
+                  </pic:spPr>
+                </pic:pic>
+              </a:graphicData>
+            </a:graphic>
+          </wp:inline>
+        </w:drawing>
+      </w:r>
+    </w:p>
+    <w:p>
+      <w:pPr>
+        <w:ind w:firstLine="0"/>
+        <w:rPr>
+          <w:rFonts w:eastAsiaTheme="minorEastAsia"/>
           <w:sz w:val="22"/>
           <w:lang w:val="sr-Latn-RS" w:eastAsia="ja-JP"/>
         </w:rPr>
@@ -6821,36 +8050,630 @@
     </w:p>
     <w:p>
       <w:pPr>
-        <w:pStyle w:val="podpod"/>
-        <w:rPr>
-          <w:lang w:val="sr-Latn-RS" w:eastAsia="ja-JP"/>
-        </w:rPr>
-      </w:pPr>
-      <w:r>
-        <w:rPr>
-          <w:lang w:val="sr-Latn-RS" w:eastAsia="ja-JP"/>
-        </w:rPr>
-        <w:t>Funkcije</w:t>
-      </w:r>
-      <w:r>
-        <w:rPr>
-          <w:lang w:val="sr-Latn-RS" w:eastAsia="ja-JP"/>
-        </w:rPr>
-        <w:t xml:space="preserve"> za iscrtavanje na kanvasu</w:t>
-      </w:r>
-    </w:p>
-    <w:p>
-      <w:pPr>
-        <w:pStyle w:val="NoSpacing"/>
-        <w:rPr>
-          <w:lang w:val="sr-Latn-RS"/>
-        </w:rPr>
-      </w:pPr>
-    </w:p>
-    <w:p>
-      <w:pPr>
-        <w:pStyle w:val="NoSpacing"/>
-        <w:rPr>
+        <w:pStyle w:val="NoSpacing"/>
+        <w:jc w:val="center"/>
+        <w:rPr>
+          <w:b/>
+          <w:sz w:val="28"/>
+          <w:lang w:val="sr-Latn-RS"/>
+        </w:rPr>
+      </w:pPr>
+      <w:r>
+        <w:rPr>
+          <w:b/>
+          <w:sz w:val="28"/>
+          <w:lang w:val="sr-Latn-RS"/>
+        </w:rPr>
+        <w:lastRenderedPageBreak/>
+        <w:t>Polarni krug</w:t>
+      </w:r>
+    </w:p>
+    <w:p>
+      <w:pPr>
+        <w:pStyle w:val="NoSpacing"/>
+        <w:jc w:val="center"/>
+      </w:pPr>
+    </w:p>
+    <w:p>
+      <w:pPr>
+        <w:pStyle w:val="NoSpacing"/>
+        <w:jc w:val="center"/>
+        <w:rPr>
+          <w:lang w:val="sr-Latn-RS"/>
+        </w:rPr>
+      </w:pPr>
+      <w:r>
+        <w:drawing>
+          <wp:inline distT="0" distB="0" distL="0" distR="0">
+            <wp:extent cx="5271715" cy="2426905"/>
+            <wp:effectExtent l="0" t="0" r="5715" b="0"/>
+            <wp:docPr id="26" name="Picture 26"/>
+            <wp:cNvGraphicFramePr>
+              <a:graphicFrameLocks xmlns:a="http://schemas.openxmlformats.org/drawingml/2006/main" noChangeAspect="1"/>
+            </wp:cNvGraphicFramePr>
+            <a:graphic xmlns:a="http://schemas.openxmlformats.org/drawingml/2006/main">
+              <a:graphicData uri="http://schemas.openxmlformats.org/drawingml/2006/picture">
+                <pic:pic xmlns:pic="http://schemas.openxmlformats.org/drawingml/2006/picture">
+                  <pic:nvPicPr>
+                    <pic:cNvPr id="26" name="chrome_2019-05-26_20-37-41.png"/>
+                    <pic:cNvPicPr/>
+                  </pic:nvPicPr>
+                  <pic:blipFill>
+                    <a:blip r:embed="rId32">
+                      <a:extLst>
+                        <a:ext uri="{28A0092B-C50C-407E-A947-70E740481C1C}">
+                          <a14:useLocalDpi xmlns:a14="http://schemas.microsoft.com/office/drawing/2010/main" val="0"/>
+                        </a:ext>
+                      </a:extLst>
+                    </a:blip>
+                    <a:stretch>
+                      <a:fillRect/>
+                    </a:stretch>
+                  </pic:blipFill>
+                  <pic:spPr>
+                    <a:xfrm>
+                      <a:off x="0" y="0"/>
+                      <a:ext cx="5294027" cy="2437176"/>
+                    </a:xfrm>
+                    <a:prstGeom prst="rect">
+                      <a:avLst/>
+                    </a:prstGeom>
+                  </pic:spPr>
+                </pic:pic>
+              </a:graphicData>
+            </a:graphic>
+          </wp:inline>
+        </w:drawing>
+      </w:r>
+    </w:p>
+    <w:p>
+      <w:pPr>
+        <w:pStyle w:val="NoSpacing"/>
+        <w:jc w:val="center"/>
+        <w:rPr>
+          <w:lang w:val="sr-Latn-RS"/>
+        </w:rPr>
+      </w:pPr>
+    </w:p>
+    <w:p>
+      <w:pPr>
+        <w:pStyle w:val="NoSpacing"/>
+        <w:spacing w:line="360" w:lineRule="auto"/>
+        <w:jc w:val="both"/>
+        <w:rPr>
+          <w:sz w:val="24"/>
+          <w:lang w:val="sr-Latn-RS"/>
+        </w:rPr>
+      </w:pPr>
+      <w:r>
+        <w:rPr>
+          <w:sz w:val="24"/>
+          <w:lang w:val="sr-Latn-RS"/>
+        </w:rPr>
+        <w:t>Za svaki element u nizu crta</w:t>
+      </w:r>
+      <w:r>
+        <w:rPr>
+          <w:sz w:val="24"/>
+          <w:lang w:val="sr-Latn-RS"/>
+        </w:rPr>
+        <w:t xml:space="preserve"> </w:t>
+      </w:r>
+      <w:r>
+        <w:rPr>
+          <w:sz w:val="24"/>
+          <w:lang w:val="sr-Latn-RS"/>
+        </w:rPr>
+        <w:t xml:space="preserve">se </w:t>
+      </w:r>
+      <w:r>
+        <w:rPr>
+          <w:sz w:val="24"/>
+          <w:lang w:val="sr-Latn-RS"/>
+        </w:rPr>
+        <w:t xml:space="preserve">poluprečnik </w:t>
+      </w:r>
+      <w:r>
+        <w:rPr>
+          <w:sz w:val="24"/>
+          <w:lang w:val="sr-Latn-RS"/>
+        </w:rPr>
+        <w:t xml:space="preserve">ovog </w:t>
+      </w:r>
+      <w:r>
+        <w:rPr>
+          <w:sz w:val="24"/>
+          <w:lang w:val="sr-Latn-RS"/>
+        </w:rPr>
+        <w:t>kruga</w:t>
+      </w:r>
+      <w:r>
+        <w:rPr>
+          <w:sz w:val="24"/>
+          <w:lang w:val="sr-Latn-RS"/>
+        </w:rPr>
+        <w:t>.</w:t>
+      </w:r>
+      <w:r>
+        <w:rPr>
+          <w:sz w:val="24"/>
+          <w:lang w:val="sr-Latn-RS"/>
+        </w:rPr>
+        <w:t xml:space="preserve"> Pošto su nam elementi u nizu celi brojevi od 1 do 360, </w:t>
+      </w:r>
+      <w:r>
+        <w:rPr>
+          <w:sz w:val="24"/>
+          <w:lang w:val="sr-Latn-RS"/>
+        </w:rPr>
+        <w:t xml:space="preserve"> </w:t>
+      </w:r>
+      <w:r>
+        <w:rPr>
+          <w:sz w:val="24"/>
+          <w:lang w:val="sr-Latn-RS"/>
+        </w:rPr>
+        <w:t xml:space="preserve">pozicija elementa u nizu </w:t>
+      </w:r>
+      <w:r>
+        <w:rPr>
+          <w:sz w:val="24"/>
+          <w:lang w:val="sr-Latn-RS"/>
+        </w:rPr>
+        <w:t xml:space="preserve">je zapravo i ugao pod kojim će </w:t>
+      </w:r>
+      <w:r>
+        <w:rPr>
+          <w:sz w:val="24"/>
+          <w:lang w:val="sr-Latn-RS"/>
+        </w:rPr>
+        <w:t xml:space="preserve">on </w:t>
+      </w:r>
+      <w:r>
+        <w:rPr>
+          <w:sz w:val="24"/>
+          <w:lang w:val="sr-Latn-RS"/>
+        </w:rPr>
+        <w:t>biti crtan. Kako bismo odredili koordinate za crtanje, koristimo sistem polarnih koordinata, koji je objašnjen ispod.</w:t>
+      </w:r>
+    </w:p>
+    <w:p>
+      <w:pPr>
+        <w:pStyle w:val="NoSpacing"/>
+        <w:jc w:val="both"/>
+        <w:rPr>
+          <w:sz w:val="24"/>
+          <w:lang w:val="sr-Latn-RS"/>
+        </w:rPr>
+      </w:pPr>
+    </w:p>
+    <w:p>
+      <w:pPr>
+        <w:pStyle w:val="NoSpacing"/>
+        <w:jc w:val="center"/>
+        <w:rPr>
+          <w:lang w:val="sr-Latn-RS"/>
+        </w:rPr>
+      </w:pPr>
+      <w:r>
+        <w:drawing>
+          <wp:inline distT="0" distB="0" distL="0" distR="0">
+            <wp:extent cx="3438144" cy="3404718"/>
+            <wp:effectExtent l="0" t="0" r="0" b="5715"/>
+            <wp:docPr id="29" name="Picture 29"/>
+            <wp:cNvGraphicFramePr>
+              <a:graphicFrameLocks xmlns:a="http://schemas.openxmlformats.org/drawingml/2006/main" noChangeAspect="1"/>
+            </wp:cNvGraphicFramePr>
+            <a:graphic xmlns:a="http://schemas.openxmlformats.org/drawingml/2006/main">
+              <a:graphicData uri="http://schemas.openxmlformats.org/drawingml/2006/picture">
+                <pic:pic xmlns:pic="http://schemas.openxmlformats.org/drawingml/2006/picture">
+                  <pic:nvPicPr>
+                    <pic:cNvPr id="29" name="Polar_to_cartesian.svg.png"/>
+                    <pic:cNvPicPr/>
+                  </pic:nvPicPr>
+                  <pic:blipFill>
+                    <a:blip r:embed="rId33" cstate="print">
+                      <a:extLst>
+                        <a:ext uri="{28A0092B-C50C-407E-A947-70E740481C1C}">
+                          <a14:useLocalDpi xmlns:a14="http://schemas.microsoft.com/office/drawing/2010/main" val="0"/>
+                        </a:ext>
+                      </a:extLst>
+                    </a:blip>
+                    <a:stretch>
+                      <a:fillRect/>
+                    </a:stretch>
+                  </pic:blipFill>
+                  <pic:spPr>
+                    <a:xfrm>
+                      <a:off x="0" y="0"/>
+                      <a:ext cx="3484614" cy="3450737"/>
+                    </a:xfrm>
+                    <a:prstGeom prst="rect">
+                      <a:avLst/>
+                    </a:prstGeom>
+                  </pic:spPr>
+                </pic:pic>
+              </a:graphicData>
+            </a:graphic>
+          </wp:inline>
+        </w:drawing>
+      </w:r>
+    </w:p>
+    <w:p>
+      <w:pPr>
+        <w:pStyle w:val="NoSpacing"/>
+        <w:jc w:val="center"/>
+        <w:rPr>
+          <w:i/>
+          <w:sz w:val="21"/>
+          <w:lang w:val="sr-Latn-RS"/>
+        </w:rPr>
+      </w:pPr>
+      <w:r>
+        <w:rPr>
+          <w:i/>
+          <w:sz w:val="21"/>
+          <w:lang w:val="sr-Latn-RS"/>
+        </w:rPr>
+        <w:t>(1) Sistem polarnih koordinata</w:t>
+      </w:r>
+    </w:p>
+    <w:p>
+      <w:pPr>
+        <w:pStyle w:val="NoSpacing"/>
+        <w:jc w:val="center"/>
+        <w:rPr>
+          <w:i/>
+          <w:sz w:val="21"/>
+          <w:lang w:val="sr-Latn-RS"/>
+        </w:rPr>
+      </w:pPr>
+    </w:p>
+    <w:p>
+      <w:pPr>
+        <w:pStyle w:val="NoSpacing"/>
+        <w:spacing w:line="360" w:lineRule="auto"/>
+        <w:jc w:val="both"/>
+        <w:rPr>
+          <w:sz w:val="24"/>
+          <w:szCs w:val="24"/>
+          <w:lang w:val="sr-Latn-RS"/>
+        </w:rPr>
+      </w:pPr>
+      <w:r>
+        <w:rPr>
+          <w:sz w:val="24"/>
+          <w:szCs w:val="24"/>
+          <w:lang w:val="sr-Latn-RS"/>
+        </w:rPr>
+        <w:t xml:space="preserve">Svaka tačka na kružnici je određena sa uglom φ i razdaljinom od centra kruga </w:t>
+      </w:r>
+      <w:r>
+        <w:rPr>
+          <w:i/>
+          <w:sz w:val="24"/>
+          <w:szCs w:val="24"/>
+          <w:lang w:val="sr-Latn-RS"/>
+        </w:rPr>
+        <w:t xml:space="preserve">r. </w:t>
+      </w:r>
+      <w:r>
+        <w:rPr>
+          <w:i/>
+          <w:sz w:val="24"/>
+          <w:szCs w:val="24"/>
+          <w:lang w:val="sr-Latn-RS"/>
+        </w:rPr>
+        <w:t>X</w:t>
+      </w:r>
+      <w:r>
+        <w:rPr>
+          <w:sz w:val="24"/>
+          <w:szCs w:val="24"/>
+          <w:lang w:val="sr-Latn-RS"/>
+        </w:rPr>
+        <w:t xml:space="preserve"> koordinata je data jednačinom </w:t>
+      </w:r>
+      <w:r>
+        <w:rPr>
+          <w:i/>
+          <w:sz w:val="24"/>
+          <w:szCs w:val="24"/>
+          <w:lang w:val="sr-Latn-RS"/>
+        </w:rPr>
+        <w:t>r * cos(</w:t>
+      </w:r>
+      <w:r>
+        <w:rPr>
+          <w:i/>
+          <w:sz w:val="24"/>
+          <w:szCs w:val="24"/>
+        </w:rPr>
+        <w:t>φ</w:t>
+      </w:r>
+      <w:r>
+        <w:rPr>
+          <w:i/>
+          <w:sz w:val="24"/>
+          <w:szCs w:val="24"/>
+          <w:lang w:val="sr-Latn-RS"/>
+        </w:rPr>
+        <w:t>)</w:t>
+      </w:r>
+      <w:r>
+        <w:rPr>
+          <w:sz w:val="24"/>
+          <w:szCs w:val="24"/>
+          <w:lang w:val="sr-Latn-RS"/>
+        </w:rPr>
+        <w:t xml:space="preserve">, a </w:t>
+      </w:r>
+      <w:r>
+        <w:rPr>
+          <w:i/>
+          <w:sz w:val="24"/>
+          <w:szCs w:val="24"/>
+          <w:lang w:val="sr-Latn-RS"/>
+        </w:rPr>
+        <w:t>y</w:t>
+      </w:r>
+      <w:r>
+        <w:rPr>
+          <w:sz w:val="24"/>
+          <w:szCs w:val="24"/>
+          <w:lang w:val="sr-Latn-RS"/>
+        </w:rPr>
+        <w:t xml:space="preserve"> koordinata jednačinom </w:t>
+      </w:r>
+      <w:r>
+        <w:rPr>
+          <w:i/>
+          <w:sz w:val="24"/>
+          <w:szCs w:val="24"/>
+          <w:lang w:val="sr-Latn-RS"/>
+        </w:rPr>
+        <w:t>r * sin(</w:t>
+      </w:r>
+      <w:r>
+        <w:rPr>
+          <w:i/>
+          <w:sz w:val="24"/>
+          <w:szCs w:val="24"/>
+        </w:rPr>
+        <w:t>φ</w:t>
+      </w:r>
+      <w:r>
+        <w:rPr>
+          <w:i/>
+          <w:sz w:val="24"/>
+          <w:szCs w:val="24"/>
+          <w:lang w:val="sr-Latn-RS"/>
+        </w:rPr>
+        <w:t>)</w:t>
+      </w:r>
+      <w:r>
+        <w:rPr>
+          <w:sz w:val="24"/>
+          <w:szCs w:val="24"/>
+          <w:lang w:val="sr-Latn-RS"/>
+        </w:rPr>
+        <w:t>.</w:t>
+      </w:r>
+    </w:p>
+    <w:p>
+      <w:pPr>
+        <w:pStyle w:val="NoSpacing"/>
+        <w:jc w:val="both"/>
+        <w:rPr>
+          <w:sz w:val="24"/>
+          <w:lang w:val="sr-Latn-RS"/>
+        </w:rPr>
+      </w:pPr>
+    </w:p>
+    <w:p>
+      <w:pPr>
+        <w:pStyle w:val="NoSpacing"/>
+        <w:jc w:val="both"/>
+        <w:rPr>
+          <w:sz w:val="24"/>
+          <w:lang w:val="sr-Latn-RS"/>
+        </w:rPr>
+      </w:pPr>
+    </w:p>
+    <w:p>
+      <w:pPr>
+        <w:pStyle w:val="NoSpacing"/>
+        <w:jc w:val="both"/>
+        <w:rPr>
+          <w:sz w:val="24"/>
+          <w:lang w:val="sr-Latn-RS"/>
+        </w:rPr>
+      </w:pPr>
+    </w:p>
+    <w:p>
+      <w:pPr>
+        <w:pStyle w:val="NoSpacing"/>
+        <w:spacing w:line="360" w:lineRule="auto"/>
+        <w:jc w:val="both"/>
+        <w:rPr>
+          <w:sz w:val="24"/>
+          <w:lang w:val="sr-Latn-RS"/>
+        </w:rPr>
+      </w:pPr>
+      <w:r>
+        <w:rPr>
+          <w:sz w:val="24"/>
+          <w:lang w:val="sr-Latn-RS"/>
+        </w:rPr>
+        <w:t xml:space="preserve">Pošto funkcije Math.sin i Math.cos uzimaju ugao u radijanima, koristimo formulu navedenu dole da u promenljivu </w:t>
+      </w:r>
+      <w:r>
+        <w:rPr>
+          <w:i/>
+          <w:sz w:val="24"/>
+          <w:lang w:val="sr-Latn-RS"/>
+        </w:rPr>
+        <w:t>theta</w:t>
+      </w:r>
+      <w:r>
+        <w:rPr>
+          <w:i/>
+          <w:sz w:val="24"/>
+          <w:lang w:val="sr-Latn-RS"/>
+        </w:rPr>
+        <w:t xml:space="preserve"> </w:t>
+      </w:r>
+      <w:r>
+        <w:rPr>
+          <w:sz w:val="24"/>
+          <w:lang w:val="sr-Latn-RS"/>
+        </w:rPr>
+        <w:t xml:space="preserve">sačuvamo trenutni ugao pod kojim crtamo </w:t>
+      </w:r>
+      <w:r>
+        <w:rPr>
+          <w:i/>
+          <w:sz w:val="24"/>
+          <w:lang w:val="sr-Latn-RS"/>
+        </w:rPr>
+        <w:t>trougao</w:t>
+      </w:r>
+      <w:r>
+        <w:rPr>
+          <w:i/>
+          <w:sz w:val="24"/>
+          <w:lang w:val="sr-Latn-RS"/>
+        </w:rPr>
+        <w:t xml:space="preserve"> </w:t>
+      </w:r>
+      <w:r>
+        <w:rPr>
+          <w:sz w:val="24"/>
+          <w:lang w:val="sr-Latn-RS"/>
+        </w:rPr>
+        <w:t>(</w:t>
+      </w:r>
+      <w:r>
+        <w:rPr>
+          <w:sz w:val="24"/>
+          <w:lang w:val="sr-Latn-RS"/>
+        </w:rPr>
+        <w:t>umesto linije</w:t>
+      </w:r>
+      <w:r>
+        <w:rPr>
+          <w:sz w:val="24"/>
+          <w:lang w:val="sr-Latn-RS"/>
+        </w:rPr>
+        <w:t>)</w:t>
+      </w:r>
+      <w:r>
+        <w:rPr>
+          <w:sz w:val="24"/>
+          <w:lang w:val="sr-Latn-RS"/>
+        </w:rPr>
+        <w:t>. Crtamo trougao zbog lepšeg prikaza. Tačke na kružnici koje trougao sadrži su tačke koje su pomerene za pola stepena unazad, tj. unapred od ugla pod ko</w:t>
+      </w:r>
+      <w:r>
+        <w:rPr>
+          <w:sz w:val="24"/>
+          <w:lang w:val="sr-Latn-RS"/>
+        </w:rPr>
+        <w:t>jim se iscrtava</w:t>
+      </w:r>
+      <w:r>
+        <w:rPr>
+          <w:sz w:val="24"/>
+          <w:lang w:val="sr-Latn-RS"/>
+        </w:rPr>
+        <w:t xml:space="preserve"> trenutni element.</w:t>
+      </w:r>
+      <w:r>
+        <w:rPr>
+          <w:sz w:val="24"/>
+          <w:lang w:val="sr-Latn-RS"/>
+        </w:rPr>
+        <w:t xml:space="preserve"> Funkcija </w:t>
+      </w:r>
+      <w:r>
+        <w:rPr>
+          <w:i/>
+          <w:sz w:val="24"/>
+          <w:lang w:val="sr-Latn-RS"/>
+        </w:rPr>
+        <w:t>triangle()</w:t>
+      </w:r>
+      <w:r>
+        <w:rPr>
+          <w:sz w:val="24"/>
+          <w:lang w:val="sr-Latn-RS"/>
+        </w:rPr>
+        <w:t xml:space="preserve"> za argumente uzima koordinate sve tri tačke, a  </w:t>
+      </w:r>
+      <w:r>
+        <w:rPr>
+          <w:i/>
+          <w:sz w:val="24"/>
+          <w:lang w:val="sr-Latn-RS"/>
+        </w:rPr>
+        <w:t>fill()</w:t>
+      </w:r>
+      <w:r>
+        <w:rPr>
+          <w:sz w:val="24"/>
+          <w:lang w:val="sr-Latn-RS"/>
+        </w:rPr>
+        <w:t xml:space="preserve"> i </w:t>
+      </w:r>
+      <w:r>
+        <w:rPr>
+          <w:i/>
+          <w:sz w:val="24"/>
+          <w:lang w:val="sr-Latn-RS"/>
+        </w:rPr>
+        <w:t>stroke()</w:t>
+      </w:r>
+      <w:r>
+        <w:rPr>
+          <w:i/>
+          <w:sz w:val="24"/>
+          <w:lang w:val="sr-Latn-RS"/>
+        </w:rPr>
+        <w:t xml:space="preserve"> </w:t>
+      </w:r>
+      <w:r>
+        <w:rPr>
+          <w:sz w:val="24"/>
+          <w:lang w:val="sr-Latn-RS"/>
+        </w:rPr>
+        <w:t>boje ovaj trougao.</w:t>
+      </w:r>
+    </w:p>
+    <w:p>
+      <w:pPr>
+        <w:pStyle w:val="NoSpacing"/>
+        <w:spacing w:line="276" w:lineRule="auto"/>
+        <w:jc w:val="both"/>
+        <w:rPr>
+          <w:sz w:val="24"/>
+          <w:lang w:val="sr-Latn-RS"/>
+        </w:rPr>
+      </w:pPr>
+      <w:r>
+        <w:rPr>
+          <w:sz w:val="24"/>
+          <w:lang w:val="sr-Latn-RS"/>
+        </w:rPr>
+        <w:t xml:space="preserve"> </w:t>
+      </w:r>
+    </w:p>
+    <w:p>
+      <w:pPr>
+        <w:pStyle w:val="NoSpacing"/>
+        <w:spacing w:line="276" w:lineRule="auto"/>
+        <w:jc w:val="both"/>
+        <w:rPr>
+          <w:sz w:val="24"/>
           <w:lang w:val="sr-Latn-RS"/>
         </w:rPr>
       </w:pPr>
@@ -6860,399 +8683,586 @@
     <w:p>
       <w:pPr>
         <w:pStyle w:val="NoSpacing"/>
-        <w:rPr>
-          <w:lang w:val="sr-Latn-RS"/>
-        </w:rPr>
-      </w:pPr>
-      <w:r>
-        <w:rPr>
-          <w:lang w:val="sr-Latn-RS"/>
-        </w:rPr>
-        <w:tab/>
-      </w:r>
-    </w:p>
-    <w:p>
-      <w:pPr>
-        <w:ind w:firstLine="0"/>
-        <w:rPr>
-          <w:rFonts w:eastAsiaTheme="minorEastAsia"/>
-          <w:sz w:val="22"/>
-          <w:lang w:val="sr-Latn-RS" w:eastAsia="ja-JP"/>
-        </w:rPr>
-      </w:pPr>
-    </w:p>
-    <w:p>
-      <w:pPr>
-        <w:ind w:firstLine="0"/>
-        <w:rPr>
-          <w:rFonts w:eastAsiaTheme="minorEastAsia"/>
-          <w:sz w:val="22"/>
-          <w:lang w:val="sr-Latn-RS" w:eastAsia="ja-JP"/>
-        </w:rPr>
-      </w:pPr>
-    </w:p>
-    <w:p>
-      <w:pPr>
-        <w:ind w:firstLine="0"/>
-        <w:rPr>
-          <w:rFonts w:eastAsiaTheme="minorEastAsia"/>
-          <w:sz w:val="22"/>
-          <w:lang w:val="sr-Latn-RS" w:eastAsia="ja-JP"/>
-        </w:rPr>
-      </w:pPr>
-    </w:p>
-    <w:p>
-      <w:pPr>
-        <w:ind w:firstLine="0"/>
-        <w:rPr>
-          <w:rFonts w:eastAsiaTheme="minorEastAsia"/>
-          <w:sz w:val="22"/>
-          <w:lang w:val="sr-Latn-RS" w:eastAsia="ja-JP"/>
-        </w:rPr>
-      </w:pPr>
-    </w:p>
-    <w:p>
-      <w:pPr>
-        <w:ind w:firstLine="0"/>
-        <w:rPr>
-          <w:rFonts w:eastAsiaTheme="minorEastAsia"/>
-          <w:sz w:val="22"/>
-          <w:lang w:val="sr-Latn-RS" w:eastAsia="ja-JP"/>
-        </w:rPr>
-      </w:pPr>
-    </w:p>
-    <w:p>
-      <w:pPr>
-        <w:ind w:firstLine="0"/>
-        <w:rPr>
-          <w:rFonts w:eastAsiaTheme="minorEastAsia"/>
-          <w:sz w:val="22"/>
-          <w:lang w:val="sr-Latn-RS" w:eastAsia="ja-JP"/>
-        </w:rPr>
-      </w:pPr>
-    </w:p>
-    <w:p>
-      <w:pPr>
-        <w:ind w:firstLine="0"/>
-        <w:rPr>
-          <w:rFonts w:eastAsiaTheme="minorEastAsia"/>
-          <w:sz w:val="22"/>
-          <w:lang w:val="sr-Latn-RS" w:eastAsia="ja-JP"/>
-        </w:rPr>
-      </w:pPr>
-    </w:p>
-    <w:p>
-      <w:pPr>
-        <w:ind w:firstLine="0"/>
-        <w:rPr>
-          <w:rFonts w:eastAsiaTheme="minorEastAsia"/>
-          <w:sz w:val="22"/>
-          <w:lang w:val="sr-Latn-RS" w:eastAsia="ja-JP"/>
-        </w:rPr>
-      </w:pPr>
-    </w:p>
-    <w:p>
-      <w:pPr>
-        <w:ind w:firstLine="0"/>
-        <w:rPr>
-          <w:rFonts w:eastAsiaTheme="minorEastAsia"/>
-          <w:sz w:val="22"/>
-          <w:lang w:val="sr-Latn-RS" w:eastAsia="ja-JP"/>
-        </w:rPr>
-      </w:pPr>
-    </w:p>
-    <w:p>
-      <w:pPr>
-        <w:ind w:firstLine="0"/>
-        <w:rPr>
-          <w:rFonts w:eastAsiaTheme="minorEastAsia"/>
-          <w:sz w:val="22"/>
-          <w:lang w:val="sr-Latn-RS" w:eastAsia="ja-JP"/>
-        </w:rPr>
-      </w:pPr>
-    </w:p>
-    <w:p>
-      <w:pPr>
-        <w:ind w:firstLine="0"/>
-        <w:rPr>
-          <w:rFonts w:eastAsiaTheme="minorEastAsia"/>
-          <w:sz w:val="22"/>
-          <w:lang w:val="sr-Latn-RS" w:eastAsia="ja-JP"/>
-        </w:rPr>
-      </w:pPr>
-    </w:p>
-    <w:p>
-      <w:pPr>
-        <w:ind w:firstLine="0"/>
-        <w:rPr>
-          <w:rFonts w:eastAsiaTheme="minorEastAsia"/>
-          <w:sz w:val="22"/>
-          <w:lang w:val="sr-Latn-RS" w:eastAsia="ja-JP"/>
-        </w:rPr>
-      </w:pPr>
-    </w:p>
-    <w:p>
-      <w:pPr>
-        <w:ind w:firstLine="0"/>
-        <w:rPr>
-          <w:rFonts w:eastAsiaTheme="minorEastAsia"/>
-          <w:sz w:val="22"/>
-          <w:lang w:val="sr-Latn-RS" w:eastAsia="ja-JP"/>
-        </w:rPr>
-      </w:pPr>
-    </w:p>
-    <w:p>
-      <w:pPr>
-        <w:ind w:firstLine="0"/>
-        <w:rPr>
-          <w:rFonts w:eastAsiaTheme="minorEastAsia"/>
-          <w:sz w:val="22"/>
-          <w:lang w:val="sr-Latn-RS" w:eastAsia="ja-JP"/>
-        </w:rPr>
-      </w:pPr>
-    </w:p>
-    <w:p>
-      <w:pPr>
-        <w:ind w:firstLine="0"/>
-        <w:rPr>
-          <w:rFonts w:eastAsiaTheme="minorEastAsia"/>
-          <w:sz w:val="22"/>
-          <w:lang w:val="sr-Latn-RS" w:eastAsia="ja-JP"/>
-        </w:rPr>
-      </w:pPr>
-    </w:p>
-    <w:p>
-      <w:pPr>
-        <w:ind w:firstLine="0"/>
-        <w:rPr>
-          <w:rFonts w:eastAsiaTheme="minorEastAsia"/>
-          <w:sz w:val="22"/>
-          <w:lang w:val="sr-Latn-RS" w:eastAsia="ja-JP"/>
-        </w:rPr>
-      </w:pPr>
-    </w:p>
-    <w:p>
-      <w:pPr>
-        <w:ind w:firstLine="0"/>
-        <w:rPr>
-          <w:rFonts w:eastAsiaTheme="minorEastAsia"/>
-          <w:sz w:val="22"/>
-          <w:lang w:val="sr-Latn-RS" w:eastAsia="ja-JP"/>
-        </w:rPr>
-      </w:pPr>
-    </w:p>
-    <w:p>
-      <w:pPr>
-        <w:ind w:firstLine="0"/>
-        <w:rPr>
-          <w:rFonts w:eastAsiaTheme="minorEastAsia"/>
-          <w:sz w:val="22"/>
-          <w:lang w:val="sr-Latn-RS" w:eastAsia="ja-JP"/>
-        </w:rPr>
-      </w:pPr>
-    </w:p>
-    <w:p>
-      <w:pPr>
-        <w:ind w:firstLine="0"/>
-        <w:rPr>
-          <w:rFonts w:eastAsiaTheme="minorEastAsia"/>
-          <w:sz w:val="22"/>
-          <w:lang w:val="sr-Latn-RS" w:eastAsia="ja-JP"/>
-        </w:rPr>
-      </w:pPr>
-    </w:p>
-    <w:p>
-      <w:pPr>
-        <w:ind w:firstLine="0"/>
-        <w:rPr>
-          <w:rFonts w:eastAsiaTheme="minorEastAsia"/>
-          <w:sz w:val="22"/>
-          <w:lang w:val="sr-Latn-RS" w:eastAsia="ja-JP"/>
-        </w:rPr>
-      </w:pPr>
-    </w:p>
-    <w:p>
-      <w:pPr>
-        <w:ind w:firstLine="0"/>
-        <w:rPr>
-          <w:rFonts w:eastAsiaTheme="minorEastAsia"/>
-          <w:sz w:val="22"/>
-          <w:lang w:val="sr-Latn-RS" w:eastAsia="ja-JP"/>
-        </w:rPr>
-      </w:pPr>
-    </w:p>
-    <w:p>
-      <w:pPr>
-        <w:ind w:firstLine="0"/>
-        <w:rPr>
-          <w:rFonts w:eastAsiaTheme="minorEastAsia"/>
-          <w:sz w:val="22"/>
-          <w:lang w:val="sr-Latn-RS" w:eastAsia="ja-JP"/>
-        </w:rPr>
-      </w:pPr>
-    </w:p>
-    <w:p>
-      <w:pPr>
-        <w:ind w:firstLine="0"/>
-        <w:rPr>
-          <w:rFonts w:eastAsiaTheme="minorEastAsia"/>
-          <w:sz w:val="22"/>
-          <w:lang w:val="sr-Latn-RS" w:eastAsia="ja-JP"/>
-        </w:rPr>
-      </w:pPr>
-    </w:p>
-    <w:p>
-      <w:pPr>
-        <w:ind w:firstLine="0"/>
-        <w:rPr>
-          <w:rFonts w:eastAsiaTheme="minorEastAsia"/>
-          <w:sz w:val="22"/>
-          <w:lang w:val="sr-Latn-RS" w:eastAsia="ja-JP"/>
-        </w:rPr>
-      </w:pPr>
-    </w:p>
-    <w:p>
-      <w:pPr>
-        <w:ind w:firstLine="0"/>
-        <w:rPr>
-          <w:rFonts w:eastAsiaTheme="minorEastAsia"/>
-          <w:sz w:val="22"/>
-          <w:lang w:val="sr-Latn-RS" w:eastAsia="ja-JP"/>
-        </w:rPr>
-      </w:pPr>
-    </w:p>
-    <w:p>
-      <w:pPr>
-        <w:ind w:firstLine="0"/>
-        <w:rPr>
-          <w:rFonts w:eastAsiaTheme="minorEastAsia"/>
-          <w:sz w:val="22"/>
-          <w:lang w:val="sr-Latn-RS" w:eastAsia="ja-JP"/>
-        </w:rPr>
-      </w:pPr>
-    </w:p>
-    <w:p>
-      <w:pPr>
-        <w:ind w:firstLine="0"/>
-        <w:rPr>
-          <w:rFonts w:eastAsiaTheme="minorEastAsia"/>
-          <w:sz w:val="22"/>
-          <w:lang w:val="sr-Latn-RS" w:eastAsia="ja-JP"/>
-        </w:rPr>
-      </w:pPr>
-    </w:p>
-    <w:p>
-      <w:pPr>
-        <w:ind w:firstLine="0"/>
-        <w:rPr>
-          <w:rFonts w:eastAsiaTheme="minorEastAsia"/>
-          <w:sz w:val="22"/>
-          <w:lang w:val="sr-Latn-RS" w:eastAsia="ja-JP"/>
-        </w:rPr>
-      </w:pPr>
-    </w:p>
-    <w:p>
-      <w:pPr>
-        <w:ind w:firstLine="0"/>
-        <w:rPr>
-          <w:rFonts w:eastAsiaTheme="minorEastAsia"/>
-          <w:sz w:val="22"/>
-          <w:lang w:val="sr-Latn-RS" w:eastAsia="ja-JP"/>
-        </w:rPr>
-      </w:pPr>
-    </w:p>
-    <w:p>
-      <w:pPr>
-        <w:ind w:firstLine="0"/>
-        <w:rPr>
-          <w:rFonts w:eastAsiaTheme="minorEastAsia"/>
-          <w:sz w:val="22"/>
-          <w:lang w:val="sr-Latn-RS" w:eastAsia="ja-JP"/>
-        </w:rPr>
-      </w:pPr>
-    </w:p>
-    <w:p>
-      <w:pPr>
-        <w:ind w:firstLine="0"/>
-        <w:rPr>
-          <w:rFonts w:eastAsiaTheme="minorEastAsia"/>
-          <w:sz w:val="22"/>
-          <w:lang w:val="sr-Latn-RS" w:eastAsia="ja-JP"/>
-        </w:rPr>
-      </w:pPr>
-    </w:p>
-    <w:p>
-      <w:pPr>
-        <w:ind w:firstLine="0"/>
-        <w:rPr>
-          <w:rFonts w:eastAsiaTheme="minorEastAsia"/>
-          <w:sz w:val="22"/>
-          <w:lang w:val="sr-Latn-RS" w:eastAsia="ja-JP"/>
-        </w:rPr>
-      </w:pPr>
-    </w:p>
-    <w:p>
-      <w:pPr>
-        <w:ind w:firstLine="0"/>
-        <w:rPr>
-          <w:rFonts w:eastAsiaTheme="minorEastAsia"/>
-          <w:sz w:val="22"/>
-          <w:lang w:val="sr-Latn-RS" w:eastAsia="ja-JP"/>
-        </w:rPr>
-      </w:pPr>
-    </w:p>
-    <w:p>
-      <w:pPr>
-        <w:ind w:firstLine="0"/>
-        <w:rPr>
-          <w:rFonts w:eastAsiaTheme="minorEastAsia"/>
-          <w:sz w:val="22"/>
-          <w:lang w:val="sr-Latn-RS" w:eastAsia="ja-JP"/>
-        </w:rPr>
-      </w:pPr>
-    </w:p>
-    <w:p>
-      <w:pPr>
-        <w:ind w:firstLine="0"/>
-        <w:rPr>
-          <w:rFonts w:eastAsiaTheme="minorEastAsia"/>
-          <w:sz w:val="22"/>
-          <w:lang w:val="sr-Latn-RS" w:eastAsia="ja-JP"/>
-        </w:rPr>
-      </w:pPr>
-    </w:p>
-    <w:p>
-      <w:pPr>
-        <w:ind w:firstLine="0"/>
-        <w:rPr>
-          <w:rFonts w:eastAsiaTheme="minorEastAsia"/>
-          <w:sz w:val="22"/>
-          <w:lang w:val="sr-Latn-RS" w:eastAsia="ja-JP"/>
-        </w:rPr>
-      </w:pPr>
-    </w:p>
-    <w:p>
-      <w:pPr>
-        <w:ind w:firstLine="0"/>
-        <w:rPr>
-          <w:rFonts w:eastAsiaTheme="minorEastAsia"/>
-          <w:sz w:val="22"/>
-          <w:lang w:val="sr-Latn-RS" w:eastAsia="ja-JP"/>
-        </w:rPr>
-      </w:pPr>
-    </w:p>
-    <w:p>
-      <w:pPr>
-        <w:ind w:firstLine="0"/>
-        <w:rPr>
-          <w:rFonts w:eastAsiaTheme="minorEastAsia"/>
-          <w:sz w:val="22"/>
-          <w:lang w:val="sr-Latn-RS" w:eastAsia="ja-JP"/>
+        <w:jc w:val="center"/>
+        <w:rPr>
+          <w:lang w:val="sr-Latn-RS"/>
+        </w:rPr>
+      </w:pPr>
+      <w:r>
+        <w:rPr>
+          <w:noProof/>
+        </w:rPr>
+        <w:drawing>
+          <wp:inline distT="0" distB="0" distL="0" distR="0">
+            <wp:extent cx="4630521" cy="4146122"/>
+            <wp:effectExtent l="0" t="0" r="0" b="6985"/>
+            <wp:docPr id="34" name="Picture 34"/>
+            <wp:cNvGraphicFramePr>
+              <a:graphicFrameLocks xmlns:a="http://schemas.openxmlformats.org/drawingml/2006/main" noChangeAspect="1"/>
+            </wp:cNvGraphicFramePr>
+            <a:graphic xmlns:a="http://schemas.openxmlformats.org/drawingml/2006/main">
+              <a:graphicData uri="http://schemas.openxmlformats.org/drawingml/2006/picture">
+                <pic:pic xmlns:pic="http://schemas.openxmlformats.org/drawingml/2006/picture">
+                  <pic:nvPicPr>
+                    <pic:cNvPr id="34" name="atom_2019-05-26_22-13-32.png"/>
+                    <pic:cNvPicPr/>
+                  </pic:nvPicPr>
+                  <pic:blipFill>
+                    <a:blip r:embed="rId34">
+                      <a:extLst>
+                        <a:ext uri="{28A0092B-C50C-407E-A947-70E740481C1C}">
+                          <a14:useLocalDpi xmlns:a14="http://schemas.microsoft.com/office/drawing/2010/main" val="0"/>
+                        </a:ext>
+                      </a:extLst>
+                    </a:blip>
+                    <a:stretch>
+                      <a:fillRect/>
+                    </a:stretch>
+                  </pic:blipFill>
+                  <pic:spPr>
+                    <a:xfrm>
+                      <a:off x="0" y="0"/>
+                      <a:ext cx="4635984" cy="4151013"/>
+                    </a:xfrm>
+                    <a:prstGeom prst="rect">
+                      <a:avLst/>
+                    </a:prstGeom>
+                  </pic:spPr>
+                </pic:pic>
+              </a:graphicData>
+            </a:graphic>
+          </wp:inline>
+        </w:drawing>
+      </w:r>
+    </w:p>
+    <w:p>
+      <w:pPr>
+        <w:pStyle w:val="NoSpacing"/>
+        <w:jc w:val="center"/>
+        <w:rPr>
+          <w:lang w:val="sr-Latn-RS"/>
+        </w:rPr>
+      </w:pPr>
+    </w:p>
+    <w:p>
+      <w:pPr>
+        <w:pStyle w:val="NoSpacing"/>
+        <w:jc w:val="center"/>
+        <w:rPr>
+          <w:lang w:val="sr-Latn-RS"/>
+        </w:rPr>
+      </w:pPr>
+    </w:p>
+    <w:p>
+      <w:pPr>
+        <w:pStyle w:val="NoSpacing"/>
+        <w:jc w:val="center"/>
+        <w:rPr>
+          <w:lang w:val="sr-Latn-RS"/>
+        </w:rPr>
+      </w:pPr>
+    </w:p>
+    <w:p>
+      <w:pPr>
+        <w:pStyle w:val="NoSpacing"/>
+        <w:jc w:val="center"/>
+        <w:rPr>
+          <w:lang w:val="sr-Latn-RS"/>
+        </w:rPr>
+      </w:pPr>
+    </w:p>
+    <w:p>
+      <w:pPr>
+        <w:pStyle w:val="NoSpacing"/>
+        <w:jc w:val="center"/>
+        <w:rPr>
+          <w:lang w:val="sr-Latn-RS"/>
+        </w:rPr>
+      </w:pPr>
+    </w:p>
+    <w:p>
+      <w:pPr>
+        <w:pStyle w:val="NoSpacing"/>
+        <w:jc w:val="center"/>
+        <w:rPr>
+          <w:lang w:val="sr-Latn-RS"/>
+        </w:rPr>
+      </w:pPr>
+    </w:p>
+    <w:p>
+      <w:pPr>
+        <w:pStyle w:val="NoSpacing"/>
+        <w:jc w:val="center"/>
+        <w:rPr>
+          <w:lang w:val="sr-Latn-RS"/>
+        </w:rPr>
+      </w:pPr>
+    </w:p>
+    <w:p>
+      <w:pPr>
+        <w:pStyle w:val="NoSpacing"/>
+        <w:jc w:val="center"/>
+        <w:rPr>
+          <w:lang w:val="sr-Latn-RS"/>
+        </w:rPr>
+      </w:pPr>
+    </w:p>
+    <w:p>
+      <w:pPr>
+        <w:pStyle w:val="NoSpacing"/>
+        <w:jc w:val="center"/>
+        <w:rPr>
+          <w:lang w:val="sr-Latn-RS"/>
+        </w:rPr>
+      </w:pPr>
+    </w:p>
+    <w:p>
+      <w:pPr>
+        <w:pStyle w:val="NoSpacing"/>
+        <w:jc w:val="center"/>
+        <w:rPr>
+          <w:lang w:val="sr-Latn-RS"/>
+        </w:rPr>
+      </w:pPr>
+    </w:p>
+    <w:p>
+      <w:pPr>
+        <w:pStyle w:val="NoSpacing"/>
+        <w:jc w:val="center"/>
+        <w:rPr>
+          <w:lang w:val="sr-Latn-RS"/>
+        </w:rPr>
+      </w:pPr>
+    </w:p>
+    <w:p>
+      <w:pPr>
+        <w:pStyle w:val="NoSpacing"/>
+        <w:jc w:val="center"/>
+        <w:rPr>
+          <w:b/>
+          <w:sz w:val="24"/>
+        </w:rPr>
+      </w:pPr>
+      <w:r>
+        <w:rPr>
+          <w:b/>
+          <w:sz w:val="24"/>
+        </w:rPr>
+        <w:t>Funkcija za ispis podataka o algoritmu</w:t>
+      </w:r>
+    </w:p>
+    <w:p>
+      <w:pPr>
+        <w:pStyle w:val="NoSpacing"/>
+        <w:jc w:val="center"/>
+        <w:rPr>
+          <w:lang w:val="sr-Latn-RS"/>
+        </w:rPr>
+      </w:pPr>
+    </w:p>
+    <w:p>
+      <w:pPr>
+        <w:pStyle w:val="NoSpacing"/>
+        <w:jc w:val="center"/>
+        <w:rPr>
+          <w:lang w:val="sr-Latn-RS"/>
+        </w:rPr>
+      </w:pPr>
+    </w:p>
+    <w:p>
+      <w:pPr>
+        <w:pStyle w:val="NoSpacing"/>
+        <w:jc w:val="center"/>
+        <w:rPr>
+          <w:lang w:val="sr-Latn-RS"/>
+        </w:rPr>
+      </w:pPr>
+      <w:r>
+        <w:rPr>
+          <w:noProof/>
+        </w:rPr>
+        <w:drawing>
+          <wp:inline distT="0" distB="0" distL="0" distR="0">
+            <wp:extent cx="5369357" cy="2359419"/>
+            <wp:effectExtent l="0" t="0" r="3175" b="3175"/>
+            <wp:docPr id="35" name="Picture 35"/>
+            <wp:cNvGraphicFramePr>
+              <a:graphicFrameLocks xmlns:a="http://schemas.openxmlformats.org/drawingml/2006/main" noChangeAspect="1"/>
+            </wp:cNvGraphicFramePr>
+            <a:graphic xmlns:a="http://schemas.openxmlformats.org/drawingml/2006/main">
+              <a:graphicData uri="http://schemas.openxmlformats.org/drawingml/2006/picture">
+                <pic:pic xmlns:pic="http://schemas.openxmlformats.org/drawingml/2006/picture">
+                  <pic:nvPicPr>
+                    <pic:cNvPr id="35" name="atom_2019-05-26_22-20-44.png"/>
+                    <pic:cNvPicPr/>
+                  </pic:nvPicPr>
+                  <pic:blipFill>
+                    <a:blip r:embed="rId35">
+                      <a:extLst>
+                        <a:ext uri="{28A0092B-C50C-407E-A947-70E740481C1C}">
+                          <a14:useLocalDpi xmlns:a14="http://schemas.microsoft.com/office/drawing/2010/main" val="0"/>
+                        </a:ext>
+                      </a:extLst>
+                    </a:blip>
+                    <a:stretch>
+                      <a:fillRect/>
+                    </a:stretch>
+                  </pic:blipFill>
+                  <pic:spPr>
+                    <a:xfrm>
+                      <a:off x="0" y="0"/>
+                      <a:ext cx="5380685" cy="2364397"/>
+                    </a:xfrm>
+                    <a:prstGeom prst="rect">
+                      <a:avLst/>
+                    </a:prstGeom>
+                  </pic:spPr>
+                </pic:pic>
+              </a:graphicData>
+            </a:graphic>
+          </wp:inline>
+        </w:drawing>
+      </w:r>
+    </w:p>
+    <w:p>
+      <w:pPr>
+        <w:pStyle w:val="NoSpacing"/>
+        <w:spacing w:line="360" w:lineRule="auto"/>
+        <w:jc w:val="both"/>
+        <w:rPr>
+          <w:lang w:val="sr-Latn-RS"/>
+        </w:rPr>
+      </w:pPr>
+    </w:p>
+    <w:p>
+      <w:pPr>
+        <w:pStyle w:val="NoSpacing"/>
+        <w:spacing w:line="360" w:lineRule="auto"/>
+        <w:jc w:val="both"/>
+        <w:rPr>
+          <w:lang w:val="sr-Latn-RS"/>
+        </w:rPr>
+      </w:pPr>
+      <w:r>
+        <w:rPr>
+          <w:lang w:val="sr-Latn-RS"/>
+        </w:rPr>
+        <w:t xml:space="preserve">U funkciji </w:t>
+      </w:r>
+      <w:r>
+        <w:rPr>
+          <w:i/>
+          <w:lang w:val="sr-Latn-RS"/>
+        </w:rPr>
+        <w:t>ispisiPodatke()</w:t>
+      </w:r>
+      <w:r>
+        <w:rPr>
+          <w:lang w:val="sr-Latn-RS"/>
+        </w:rPr>
+        <w:t xml:space="preserve"> u </w:t>
+      </w:r>
+      <w:r>
+        <w:rPr>
+          <w:lang w:val="sr-Latn-RS"/>
+        </w:rPr>
+        <w:t>levom</w:t>
+      </w:r>
+      <w:r>
+        <w:rPr>
+          <w:lang w:val="sr-Latn-RS"/>
+        </w:rPr>
+        <w:t xml:space="preserve"> gornjem uglu kanvasa ispisujemo podatke o broju elemenata u nizu koji se trenutno prikazuje, i broj operacija koje je algoritam izvršio do </w:t>
+      </w:r>
+      <w:r>
+        <w:rPr>
+          <w:lang w:val="sr-Latn-RS"/>
+        </w:rPr>
+        <w:t>datog trenutka</w:t>
+      </w:r>
+      <w:r>
+        <w:rPr>
+          <w:lang w:val="sr-Latn-RS"/>
+        </w:rPr>
+        <w:t xml:space="preserve">. </w:t>
+      </w:r>
+      <w:r>
+        <w:rPr>
+          <w:lang w:val="sr-Latn-RS"/>
+        </w:rPr>
+        <w:t>Moramo promeniti režim rada</w:t>
+      </w:r>
+      <w:r>
+        <w:rPr>
+          <w:lang w:val="sr-Latn-RS"/>
+        </w:rPr>
+        <w:t xml:space="preserve"> u RGB jer se u odnosu na </w:t>
+      </w:r>
+      <w:r>
+        <w:rPr>
+          <w:lang w:val="sr-Latn-RS"/>
+        </w:rPr>
+        <w:t xml:space="preserve">način iscrtavanja </w:t>
+      </w:r>
+      <w:r>
+        <w:rPr>
+          <w:lang w:val="sr-Latn-RS"/>
+        </w:rPr>
+        <w:t xml:space="preserve">menja </w:t>
+      </w:r>
+      <w:r>
+        <w:rPr>
+          <w:i/>
+          <w:lang w:val="sr-Latn-RS"/>
+        </w:rPr>
+        <w:t>range</w:t>
+      </w:r>
+      <w:r>
+        <w:rPr>
+          <w:lang w:val="sr-Latn-RS"/>
+        </w:rPr>
+        <w:t xml:space="preserve">, tj. maksimalna vrednost, pa ne bismo mogli da imamo belu boju sve vreme. Broj operacija </w:t>
+      </w:r>
+      <w:r>
+        <w:rPr>
+          <w:lang w:val="sr-Latn-RS"/>
+        </w:rPr>
+        <w:t>se ispisuje u hiljadama</w:t>
+      </w:r>
+      <w:r>
+        <w:rPr>
+          <w:lang w:val="sr-Latn-RS"/>
+        </w:rPr>
+        <w:t xml:space="preserve"> tako što podelimo pravi broj operacija sa hiljadu  i odsečemo sve osim poslednje decimale broja kojeg smo dobili sa funkcijom </w:t>
+      </w:r>
+      <w:r>
+        <w:rPr>
+          <w:i/>
+          <w:lang w:val="sr-Latn-RS"/>
+        </w:rPr>
+        <w:t>toFixed()</w:t>
+      </w:r>
+      <w:r>
+        <w:rPr>
+          <w:lang w:val="sr-Latn-RS"/>
+        </w:rPr>
+        <w:t>. Nakon što ispišemo</w:t>
+      </w:r>
+      <w:r>
+        <w:rPr>
+          <w:lang w:val="sr-Latn-RS"/>
+        </w:rPr>
+        <w:t xml:space="preserve"> sve podatke, vraćamo režim rada na HSB.</w:t>
+      </w:r>
+    </w:p>
+    <w:p>
+      <w:pPr>
+        <w:pStyle w:val="NoSpacing"/>
+        <w:jc w:val="center"/>
+        <w:rPr>
+          <w:lang w:val="sr-Latn-RS"/>
+        </w:rPr>
+      </w:pPr>
+    </w:p>
+    <w:p>
+      <w:pPr>
+        <w:pStyle w:val="NoSpacing"/>
+        <w:jc w:val="center"/>
+        <w:rPr>
+          <w:lang w:val="sr-Latn-RS"/>
+        </w:rPr>
+      </w:pPr>
+    </w:p>
+    <w:p>
+      <w:pPr>
+        <w:pStyle w:val="NoSpacing"/>
+        <w:jc w:val="center"/>
+        <w:rPr>
+          <w:lang w:val="sr-Latn-RS"/>
+        </w:rPr>
+      </w:pPr>
+    </w:p>
+    <w:p>
+      <w:pPr>
+        <w:pStyle w:val="NoSpacing"/>
+        <w:jc w:val="center"/>
+        <w:rPr>
+          <w:lang w:val="sr-Latn-RS"/>
+        </w:rPr>
+      </w:pPr>
+    </w:p>
+    <w:p>
+      <w:pPr>
+        <w:pStyle w:val="NoSpacing"/>
+        <w:jc w:val="center"/>
+        <w:rPr>
+          <w:lang w:val="sr-Latn-RS"/>
+        </w:rPr>
+      </w:pPr>
+    </w:p>
+    <w:p>
+      <w:pPr>
+        <w:pStyle w:val="NoSpacing"/>
+        <w:jc w:val="center"/>
+        <w:rPr>
+          <w:lang w:val="sr-Latn-RS"/>
+        </w:rPr>
+      </w:pPr>
+    </w:p>
+    <w:p>
+      <w:pPr>
+        <w:pStyle w:val="NoSpacing"/>
+        <w:jc w:val="center"/>
+        <w:rPr>
+          <w:lang w:val="sr-Latn-RS"/>
+        </w:rPr>
+      </w:pPr>
+    </w:p>
+    <w:p>
+      <w:pPr>
+        <w:pStyle w:val="NoSpacing"/>
+        <w:jc w:val="center"/>
+        <w:rPr>
+          <w:lang w:val="sr-Latn-RS"/>
+        </w:rPr>
+      </w:pPr>
+    </w:p>
+    <w:p>
+      <w:pPr>
+        <w:pStyle w:val="NoSpacing"/>
+        <w:jc w:val="center"/>
+        <w:rPr>
+          <w:lang w:val="sr-Latn-RS"/>
+        </w:rPr>
+      </w:pPr>
+    </w:p>
+    <w:p>
+      <w:pPr>
+        <w:pStyle w:val="NoSpacing"/>
+        <w:jc w:val="center"/>
+        <w:rPr>
+          <w:lang w:val="sr-Latn-RS"/>
+        </w:rPr>
+      </w:pPr>
+    </w:p>
+    <w:p>
+      <w:pPr>
+        <w:pStyle w:val="NoSpacing"/>
+        <w:jc w:val="center"/>
+        <w:rPr>
+          <w:lang w:val="sr-Latn-RS"/>
+        </w:rPr>
+      </w:pPr>
+    </w:p>
+    <w:p>
+      <w:pPr>
+        <w:pStyle w:val="NoSpacing"/>
+        <w:jc w:val="center"/>
+        <w:rPr>
+          <w:lang w:val="sr-Latn-RS"/>
+        </w:rPr>
+      </w:pPr>
+    </w:p>
+    <w:p>
+      <w:pPr>
+        <w:pStyle w:val="NoSpacing"/>
+        <w:jc w:val="center"/>
+        <w:rPr>
+          <w:lang w:val="sr-Latn-RS"/>
+        </w:rPr>
+      </w:pPr>
+    </w:p>
+    <w:p>
+      <w:pPr>
+        <w:pStyle w:val="NoSpacing"/>
+        <w:jc w:val="center"/>
+        <w:rPr>
+          <w:lang w:val="sr-Latn-RS"/>
+        </w:rPr>
+      </w:pPr>
+    </w:p>
+    <w:p>
+      <w:pPr>
+        <w:pStyle w:val="NoSpacing"/>
+        <w:jc w:val="center"/>
+        <w:rPr>
+          <w:lang w:val="sr-Latn-RS"/>
+        </w:rPr>
+      </w:pPr>
+    </w:p>
+    <w:p>
+      <w:pPr>
+        <w:pStyle w:val="NoSpacing"/>
+        <w:jc w:val="center"/>
+        <w:rPr>
+          <w:lang w:val="sr-Latn-RS"/>
+        </w:rPr>
+      </w:pPr>
+    </w:p>
+    <w:p>
+      <w:pPr>
+        <w:pStyle w:val="NoSpacing"/>
+        <w:jc w:val="center"/>
+        <w:rPr>
+          <w:lang w:val="sr-Latn-RS"/>
+        </w:rPr>
+      </w:pPr>
+    </w:p>
+    <w:p>
+      <w:pPr>
+        <w:pStyle w:val="NoSpacing"/>
+        <w:jc w:val="center"/>
+        <w:rPr>
+          <w:lang w:val="sr-Latn-RS"/>
+        </w:rPr>
+      </w:pPr>
+    </w:p>
+    <w:p>
+      <w:pPr>
+        <w:pStyle w:val="NoSpacing"/>
+        <w:jc w:val="center"/>
+        <w:rPr>
+          <w:lang w:val="sr-Latn-RS"/>
+        </w:rPr>
+      </w:pPr>
+    </w:p>
+    <w:p>
+      <w:pPr>
+        <w:pStyle w:val="NoSpacing"/>
+        <w:jc w:val="center"/>
+        <w:rPr>
+          <w:lang w:val="sr-Latn-RS"/>
+        </w:rPr>
+      </w:pPr>
+    </w:p>
+    <w:p>
+      <w:pPr>
+        <w:pStyle w:val="NoSpacing"/>
+        <w:jc w:val="center"/>
+        <w:rPr>
+          <w:lang w:val="sr-Latn-RS"/>
+        </w:rPr>
+      </w:pPr>
+    </w:p>
+    <w:p>
+      <w:pPr>
+        <w:pStyle w:val="NoSpacing"/>
+        <w:jc w:val="center"/>
+        <w:rPr>
+          <w:lang w:val="sr-Latn-RS"/>
+        </w:rPr>
+      </w:pPr>
+    </w:p>
+    <w:p>
+      <w:pPr>
+        <w:pStyle w:val="NoSpacing"/>
+        <w:rPr>
+          <w:lang w:val="sr-Latn-RS"/>
         </w:rPr>
       </w:pPr>
     </w:p>
     <w:sectPr>
-      <w:footerReference w:type="default" r:id="rId26"/>
+      <w:footerReference w:type="default" r:id="rId36"/>
       <w:pgSz w:w="12240" w:h="15840"/>
       <w:pgMar w:top="1440" w:right="1440" w:bottom="1440" w:left="1440" w:header="720" w:footer="720" w:gutter="0"/>
       <w:pgNumType w:start="0"/>
@@ -7323,7 +9333,7 @@
           <w:rPr>
             <w:noProof/>
           </w:rPr>
-          <w:t>15</w:t>
+          <w:t>19</w:t>
         </w:r>
         <w:r>
           <w:rPr>
@@ -7379,7 +9389,13 @@
         <w:t xml:space="preserve">  </w:t>
       </w:r>
       <w:r>
-        <w:t>Detaljnije objašnjeno iscrtavanje svih oblika u odelku „Crtanje“</w:t>
+        <w:t>Detaljnije objašnjeno iscrtavanje svih oblika u odelku „</w:t>
+      </w:r>
+      <w:r>
+        <w:t>Funkcije za iscrtavanje na kanvasu</w:t>
+      </w:r>
+      <w:r>
+        <w:t>“</w:t>
       </w:r>
       <w:r>
         <w:t>.</w:t>
@@ -8671,6 +10687,92 @@
     </w:lvl>
   </w:abstractNum>
   <w:abstractNum w:abstractNumId="12" w15:restartNumberingAfterBreak="0">
+    <w:nsid w:val="4C674C3E"/>
+    <w:multiLevelType w:val="hybridMultilevel"/>
+    <w:tmpl w:val="7452F168"/>
+    <w:lvl w:ilvl="0" w:tplc="0409000F">
+      <w:start w:val="1"/>
+      <w:numFmt w:val="decimal"/>
+      <w:lvlText w:val="%1."/>
+      <w:lvlJc w:val="left"/>
+      <w:pPr>
+        <w:ind w:left="720" w:hanging="360"/>
+      </w:pPr>
+    </w:lvl>
+    <w:lvl w:ilvl="1" w:tplc="04090019" w:tentative="1">
+      <w:start w:val="1"/>
+      <w:numFmt w:val="lowerLetter"/>
+      <w:lvlText w:val="%2."/>
+      <w:lvlJc w:val="left"/>
+      <w:pPr>
+        <w:ind w:left="1440" w:hanging="360"/>
+      </w:pPr>
+    </w:lvl>
+    <w:lvl w:ilvl="2" w:tplc="0409001B" w:tentative="1">
+      <w:start w:val="1"/>
+      <w:numFmt w:val="lowerRoman"/>
+      <w:lvlText w:val="%3."/>
+      <w:lvlJc w:val="right"/>
+      <w:pPr>
+        <w:ind w:left="2160" w:hanging="180"/>
+      </w:pPr>
+    </w:lvl>
+    <w:lvl w:ilvl="3" w:tplc="0409000F" w:tentative="1">
+      <w:start w:val="1"/>
+      <w:numFmt w:val="decimal"/>
+      <w:lvlText w:val="%4."/>
+      <w:lvlJc w:val="left"/>
+      <w:pPr>
+        <w:ind w:left="2880" w:hanging="360"/>
+      </w:pPr>
+    </w:lvl>
+    <w:lvl w:ilvl="4" w:tplc="04090019" w:tentative="1">
+      <w:start w:val="1"/>
+      <w:numFmt w:val="lowerLetter"/>
+      <w:lvlText w:val="%5."/>
+      <w:lvlJc w:val="left"/>
+      <w:pPr>
+        <w:ind w:left="3600" w:hanging="360"/>
+      </w:pPr>
+    </w:lvl>
+    <w:lvl w:ilvl="5" w:tplc="0409001B" w:tentative="1">
+      <w:start w:val="1"/>
+      <w:numFmt w:val="lowerRoman"/>
+      <w:lvlText w:val="%6."/>
+      <w:lvlJc w:val="right"/>
+      <w:pPr>
+        <w:ind w:left="4320" w:hanging="180"/>
+      </w:pPr>
+    </w:lvl>
+    <w:lvl w:ilvl="6" w:tplc="0409000F" w:tentative="1">
+      <w:start w:val="1"/>
+      <w:numFmt w:val="decimal"/>
+      <w:lvlText w:val="%7."/>
+      <w:lvlJc w:val="left"/>
+      <w:pPr>
+        <w:ind w:left="5040" w:hanging="360"/>
+      </w:pPr>
+    </w:lvl>
+    <w:lvl w:ilvl="7" w:tplc="04090019" w:tentative="1">
+      <w:start w:val="1"/>
+      <w:numFmt w:val="lowerLetter"/>
+      <w:lvlText w:val="%8."/>
+      <w:lvlJc w:val="left"/>
+      <w:pPr>
+        <w:ind w:left="5760" w:hanging="360"/>
+      </w:pPr>
+    </w:lvl>
+    <w:lvl w:ilvl="8" w:tplc="0409001B" w:tentative="1">
+      <w:start w:val="1"/>
+      <w:numFmt w:val="lowerRoman"/>
+      <w:lvlText w:val="%9."/>
+      <w:lvlJc w:val="right"/>
+      <w:pPr>
+        <w:ind w:left="6480" w:hanging="180"/>
+      </w:pPr>
+    </w:lvl>
+  </w:abstractNum>
+  <w:abstractNum w:abstractNumId="13" w15:restartNumberingAfterBreak="0">
     <w:nsid w:val="5D721B72"/>
     <w:multiLevelType w:val="hybridMultilevel"/>
     <w:tmpl w:val="45EAA194"/>
@@ -8783,7 +10885,7 @@
       </w:rPr>
     </w:lvl>
   </w:abstractNum>
-  <w:abstractNum w:abstractNumId="13" w15:restartNumberingAfterBreak="0">
+  <w:abstractNum w:abstractNumId="14" w15:restartNumberingAfterBreak="0">
     <w:nsid w:val="686128C7"/>
     <w:multiLevelType w:val="hybridMultilevel"/>
     <w:tmpl w:val="242E85C4"/>
@@ -8872,7 +10974,7 @@
       </w:pPr>
     </w:lvl>
   </w:abstractNum>
-  <w:abstractNum w:abstractNumId="14" w15:restartNumberingAfterBreak="0">
+  <w:abstractNum w:abstractNumId="15" w15:restartNumberingAfterBreak="0">
     <w:nsid w:val="696D4912"/>
     <w:multiLevelType w:val="hybridMultilevel"/>
     <w:tmpl w:val="E3C0D8B8"/>
@@ -8958,7 +11060,7 @@
       </w:pPr>
     </w:lvl>
   </w:abstractNum>
-  <w:abstractNum w:abstractNumId="15" w15:restartNumberingAfterBreak="0">
+  <w:abstractNum w:abstractNumId="16" w15:restartNumberingAfterBreak="0">
     <w:nsid w:val="6A1D1BA5"/>
     <w:multiLevelType w:val="hybridMultilevel"/>
     <w:tmpl w:val="97984786"/>
@@ -9071,7 +11173,7 @@
       </w:rPr>
     </w:lvl>
   </w:abstractNum>
-  <w:abstractNum w:abstractNumId="16" w15:restartNumberingAfterBreak="0">
+  <w:abstractNum w:abstractNumId="17" w15:restartNumberingAfterBreak="0">
     <w:nsid w:val="706E0743"/>
     <w:multiLevelType w:val="hybridMultilevel"/>
     <w:tmpl w:val="A27C024A"/>
@@ -9184,7 +11286,7 @@
       </w:rPr>
     </w:lvl>
   </w:abstractNum>
-  <w:abstractNum w:abstractNumId="17" w15:restartNumberingAfterBreak="0">
+  <w:abstractNum w:abstractNumId="18" w15:restartNumberingAfterBreak="0">
     <w:nsid w:val="71FF11FA"/>
     <w:multiLevelType w:val="hybridMultilevel"/>
     <w:tmpl w:val="C1A091B8"/>
@@ -9297,7 +11399,7 @@
       </w:rPr>
     </w:lvl>
   </w:abstractNum>
-  <w:abstractNum w:abstractNumId="18" w15:restartNumberingAfterBreak="0">
+  <w:abstractNum w:abstractNumId="19" w15:restartNumberingAfterBreak="0">
     <w:nsid w:val="74E677C9"/>
     <w:multiLevelType w:val="hybridMultilevel"/>
     <w:tmpl w:val="4882F88E"/>
@@ -9383,7 +11485,7 @@
       </w:pPr>
     </w:lvl>
   </w:abstractNum>
-  <w:abstractNum w:abstractNumId="19" w15:restartNumberingAfterBreak="0">
+  <w:abstractNum w:abstractNumId="20" w15:restartNumberingAfterBreak="0">
     <w:nsid w:val="77C214CC"/>
     <w:multiLevelType w:val="hybridMultilevel"/>
     <w:tmpl w:val="0456BEAA"/>
@@ -9497,25 +11599,25 @@
     </w:lvl>
   </w:abstractNum>
   <w:num w:numId="1">
-    <w:abstractNumId w:val="13"/>
+    <w:abstractNumId w:val="14"/>
   </w:num>
   <w:num w:numId="2">
     <w:abstractNumId w:val="10"/>
   </w:num>
   <w:num w:numId="3">
+    <w:abstractNumId w:val="17"/>
+  </w:num>
+  <w:num w:numId="4">
+    <w:abstractNumId w:val="18"/>
+  </w:num>
+  <w:num w:numId="5">
+    <w:abstractNumId w:val="13"/>
+  </w:num>
+  <w:num w:numId="6">
     <w:abstractNumId w:val="16"/>
   </w:num>
-  <w:num w:numId="4">
-    <w:abstractNumId w:val="17"/>
-  </w:num>
-  <w:num w:numId="5">
-    <w:abstractNumId w:val="12"/>
-  </w:num>
-  <w:num w:numId="6">
+  <w:num w:numId="7">
     <w:abstractNumId w:val="15"/>
-  </w:num>
-  <w:num w:numId="7">
-    <w:abstractNumId w:val="14"/>
   </w:num>
   <w:num w:numId="8">
     <w:abstractNumId w:val="3"/>
@@ -9524,7 +11626,7 @@
     <w:abstractNumId w:val="1"/>
   </w:num>
   <w:num w:numId="10">
-    <w:abstractNumId w:val="19"/>
+    <w:abstractNumId w:val="20"/>
   </w:num>
   <w:num w:numId="11">
     <w:abstractNumId w:val="8"/>
@@ -9542,7 +11644,7 @@
     <w:abstractNumId w:val="4"/>
   </w:num>
   <w:num w:numId="16">
-    <w:abstractNumId w:val="18"/>
+    <w:abstractNumId w:val="19"/>
   </w:num>
   <w:num w:numId="17">
     <w:abstractNumId w:val="2"/>
@@ -9555,6 +11657,9 @@
   </w:num>
   <w:num w:numId="20">
     <w:abstractNumId w:val="7"/>
+  </w:num>
+  <w:num w:numId="21">
+    <w:abstractNumId w:val="12"/>
   </w:num>
 </w:numbering>
 </file>
@@ -10029,7 +12134,6 @@
   <w:style w:type="character" w:default="1" w:styleId="DefaultParagraphFont">
     <w:name w:val="Default Paragraph Font"/>
     <w:uiPriority w:val="1"/>
-    <w:semiHidden/>
     <w:unhideWhenUsed/>
   </w:style>
   <w:style w:type="table" w:default="1" w:styleId="TableNormal">
@@ -10792,7 +12896,7 @@
 </file>
 
 <file path=customXml/itemProps1.xml><?xml version="1.0" encoding="utf-8"?>
-<ds:datastoreItem xmlns:ds="http://schemas.openxmlformats.org/officeDocument/2006/customXml" ds:itemID="{371161BB-06E6-4FEE-A491-27CDB2A32418}">
+<ds:datastoreItem xmlns:ds="http://schemas.openxmlformats.org/officeDocument/2006/customXml" ds:itemID="{9AD5F623-57BD-4870-A11C-F05E96224217}">
   <ds:schemaRefs>
     <ds:schemaRef ds:uri="http://schemas.openxmlformats.org/officeDocument/2006/bibliography"/>
   </ds:schemaRefs>

</xml_diff>